<commit_message>
added diagrams to final document for submission
</commit_message>
<xml_diff>
--- a/MacroWelding_FinalProjectDocument.docx
+++ b/MacroWelding_FinalProjectDocument.docx
@@ -91,6 +91,7 @@
           <w:showingPlcHdr/>
           <w15:appearance w15:val="hidden"/>
         </w:sdtPr>
+        <w:sdtEndPr/>
         <w:sdtContent>
           <w:r>
             <w:rPr>
@@ -209,6 +210,7 @@
             <w:showingPlcHdr/>
             <w15:appearance w15:val="hidden"/>
           </w:sdtPr>
+          <w:sdtEndPr/>
           <w:sdtContent>
             <w:tc>
               <w:tcPr>
@@ -297,6 +299,7 @@
                 <w:showingPlcHdr/>
                 <w15:appearance w15:val="hidden"/>
               </w:sdtPr>
+              <w:sdtEndPr/>
               <w:sdtContent>
                 <w:r>
                   <w:rPr>
@@ -330,23 +333,7 @@
                 <w:sz w:val="24"/>
                 <w:szCs w:val="24"/>
               </w:rPr>
-              <w:t xml:space="preserve">Old </w:t>
-            </w:r>
-            <w:proofErr w:type="gramStart"/>
-            <w:r>
-              <w:rPr>
-                <w:sz w:val="24"/>
-                <w:szCs w:val="24"/>
-              </w:rPr>
-              <w:t>But</w:t>
-            </w:r>
-            <w:proofErr w:type="gramEnd"/>
-            <w:r>
-              <w:rPr>
-                <w:sz w:val="24"/>
-                <w:szCs w:val="24"/>
-              </w:rPr>
-              <w:t xml:space="preserve"> Gold Development</w:t>
+              <w:t>Old But Gold Development</w:t>
             </w:r>
           </w:p>
         </w:tc>
@@ -385,6 +372,7 @@
                 <w:showingPlcHdr/>
                 <w15:appearance w15:val="hidden"/>
               </w:sdtPr>
+              <w:sdtEndPr/>
               <w:sdtContent>
                 <w:r>
                   <w:rPr>
@@ -450,6 +438,7 @@
                 <w:showingPlcHdr/>
                 <w15:appearance w15:val="hidden"/>
               </w:sdtPr>
+              <w:sdtEndPr/>
               <w:sdtContent>
                 <w:r>
                   <w:rPr>
@@ -522,6 +511,7 @@
                 <w:showingPlcHdr/>
                 <w15:appearance w15:val="hidden"/>
               </w:sdtPr>
+              <w:sdtEndPr/>
               <w:sdtContent>
                 <w:r>
                   <w:rPr>
@@ -625,23 +615,7 @@
           <w:sz w:val="24"/>
           <w:szCs w:val="24"/>
         </w:rPr>
-        <w:t xml:space="preserve">We at Old </w:t>
-      </w:r>
-      <w:proofErr w:type="gramStart"/>
-      <w:r>
-        <w:rPr>
-          <w:sz w:val="24"/>
-          <w:szCs w:val="24"/>
-        </w:rPr>
-        <w:t>But</w:t>
-      </w:r>
-      <w:proofErr w:type="gramEnd"/>
-      <w:r>
-        <w:rPr>
-          <w:sz w:val="24"/>
-          <w:szCs w:val="24"/>
-        </w:rPr>
-        <w:t xml:space="preserve"> Gold Development met with Bonnie Ryan, VP of Operations to discuss the technological requirements of Macro Welding Supply. Thank you for your time and input.</w:t>
+        <w:t>We at Old But Gold Development met with Bonnie Ryan, VP of Operations to discuss the technological requirements of Macro Welding Supply. Thank you for your time and input.</w:t>
       </w:r>
     </w:p>
     <w:p>
@@ -690,23 +664,7 @@
           <w:sz w:val="24"/>
           <w:szCs w:val="24"/>
         </w:rPr>
-        <w:t xml:space="preserve">All </w:t>
-      </w:r>
-      <w:proofErr w:type="gramStart"/>
-      <w:r>
-        <w:rPr>
-          <w:sz w:val="24"/>
-          <w:szCs w:val="24"/>
-        </w:rPr>
-        <w:t>employees</w:t>
-      </w:r>
-      <w:proofErr w:type="gramEnd"/>
-      <w:r>
-        <w:rPr>
-          <w:sz w:val="24"/>
-          <w:szCs w:val="24"/>
-        </w:rPr>
-        <w:t xml:space="preserve"> information should be stored in a database. All their personal info, such as phone and address will be included as well as pay information.  </w:t>
+        <w:t xml:space="preserve">All employees information should be stored in a database. All their personal info, such as phone and address will be included as well as pay information.  </w:t>
       </w:r>
     </w:p>
     <w:p>
@@ -823,39 +781,7 @@
           <w:sz w:val="24"/>
           <w:szCs w:val="24"/>
         </w:rPr>
-        <w:t xml:space="preserve">Purchase order will have a “location” field added. Employee will enter a suggested location where the item can be </w:t>
-      </w:r>
-      <w:proofErr w:type="gramStart"/>
-      <w:r>
-        <w:rPr>
-          <w:sz w:val="24"/>
-          <w:szCs w:val="24"/>
-        </w:rPr>
-        <w:t>purchased</w:t>
-      </w:r>
-      <w:proofErr w:type="gramEnd"/>
-      <w:r>
-        <w:rPr>
-          <w:sz w:val="24"/>
-          <w:szCs w:val="24"/>
-        </w:rPr>
-        <w:t xml:space="preserve"> and the price listed for that item.  The supervisor can decide to buy the item or an alternate item at that </w:t>
-      </w:r>
-      <w:proofErr w:type="gramStart"/>
-      <w:r>
-        <w:rPr>
-          <w:sz w:val="24"/>
-          <w:szCs w:val="24"/>
-        </w:rPr>
-        <w:t>location, or</w:t>
-      </w:r>
-      <w:proofErr w:type="gramEnd"/>
-      <w:r>
-        <w:rPr>
-          <w:sz w:val="24"/>
-          <w:szCs w:val="24"/>
-        </w:rPr>
-        <w:t xml:space="preserve"> may choose a different location.</w:t>
+        <w:t>Purchase order will have a “location” field added. Employee will enter a suggested location where the item can be purchased and the price listed for that item.  The supervisor can decide to buy the item or an alternate item at that location, or may choose a different location.</w:t>
       </w:r>
     </w:p>
     <w:p>
@@ -924,23 +850,7 @@
           <w:sz w:val="24"/>
           <w:szCs w:val="24"/>
         </w:rPr>
-        <w:t xml:space="preserve">Pay information will be automated.  The Supervisor of Finances will run the pay system bi-weekly on Friday. Employees will be paid with direct deposits, eliminating cheques. Pay stubs will be pdf documents stored on the system.  The employee will receive an email with a link to the pdf.  We will interview someone from finance </w:t>
-      </w:r>
-      <w:proofErr w:type="gramStart"/>
-      <w:r>
-        <w:rPr>
-          <w:sz w:val="24"/>
-          <w:szCs w:val="24"/>
-        </w:rPr>
-        <w:t>at a later date</w:t>
-      </w:r>
-      <w:proofErr w:type="gramEnd"/>
-      <w:r>
-        <w:rPr>
-          <w:sz w:val="24"/>
-          <w:szCs w:val="24"/>
-        </w:rPr>
-        <w:t xml:space="preserve"> to learn further information.</w:t>
+        <w:t>Pay information will be automated.  The Supervisor of Finances will run the pay system bi-weekly on Friday. Employees will be paid with direct deposits, eliminating cheques. Pay stubs will be pdf documents stored on the system.  The employee will receive an email with a link to the pdf.  We will interview someone from finance at a later date to learn further information.</w:t>
       </w:r>
     </w:p>
     <w:p>
@@ -1550,6 +1460,7 @@
                                   <w:dataBinding w:prefixMappings="xmlns:ns0='http://purl.org/dc/elements/1.1/' xmlns:ns1='http://schemas.openxmlformats.org/package/2006/metadata/core-properties' " w:xpath="/ns1:coreProperties[1]/ns0:creator[1]" w:storeItemID="{6C3C8BC8-F283-45AE-878A-BAB7291924A1}"/>
                                   <w:text/>
                                 </w:sdtPr>
+                                <w:sdtEndPr/>
                                 <w:sdtContent>
                                   <w:p>
                                     <w:pPr>
@@ -1567,25 +1478,7 @@
                                         <w:sz w:val="28"/>
                                         <w:szCs w:val="28"/>
                                       </w:rPr>
-                                      <w:t xml:space="preserve">Old </w:t>
-                                    </w:r>
-                                    <w:proofErr w:type="gramStart"/>
-                                    <w:r>
-                                      <w:rPr>
-                                        <w:color w:val="595959" w:themeColor="text1" w:themeTint="A6"/>
-                                        <w:sz w:val="28"/>
-                                        <w:szCs w:val="28"/>
-                                      </w:rPr>
-                                      <w:t>But</w:t>
-                                    </w:r>
-                                    <w:proofErr w:type="gramEnd"/>
-                                    <w:r>
-                                      <w:rPr>
-                                        <w:color w:val="595959" w:themeColor="text1" w:themeTint="A6"/>
-                                        <w:sz w:val="28"/>
-                                        <w:szCs w:val="28"/>
-                                      </w:rPr>
-                                      <w:t xml:space="preserve"> Gold Team</w:t>
+                                      <w:t>Old But Gold Team</w:t>
                                     </w:r>
                                   </w:p>
                                 </w:sdtContent>
@@ -1614,6 +1507,7 @@
                                     <w:dataBinding w:prefixMappings="xmlns:ns0='http://schemas.microsoft.com/office/2006/coverPageProps' " w:xpath="/ns0:CoverPageProperties[1]/ns0:CompanyEmail[1]" w:storeItemID="{55AF091B-3C7A-41E3-B477-F2FDAA23CFDA}"/>
                                     <w:text/>
                                   </w:sdtPr>
+                                  <w:sdtEndPr/>
                                   <w:sdtContent>
                                     <w:r>
                                       <w:rPr>
@@ -1668,6 +1562,7 @@
                             <w:dataBinding w:prefixMappings="xmlns:ns0='http://purl.org/dc/elements/1.1/' xmlns:ns1='http://schemas.openxmlformats.org/package/2006/metadata/core-properties' " w:xpath="/ns1:coreProperties[1]/ns0:creator[1]" w:storeItemID="{6C3C8BC8-F283-45AE-878A-BAB7291924A1}"/>
                             <w:text/>
                           </w:sdtPr>
+                          <w:sdtEndPr/>
                           <w:sdtContent>
                             <w:p>
                               <w:pPr>
@@ -1685,25 +1580,7 @@
                                   <w:sz w:val="28"/>
                                   <w:szCs w:val="28"/>
                                 </w:rPr>
-                                <w:t xml:space="preserve">Old </w:t>
-                              </w:r>
-                              <w:proofErr w:type="gramStart"/>
-                              <w:r>
-                                <w:rPr>
-                                  <w:color w:val="595959" w:themeColor="text1" w:themeTint="A6"/>
-                                  <w:sz w:val="28"/>
-                                  <w:szCs w:val="28"/>
-                                </w:rPr>
-                                <w:t>But</w:t>
-                              </w:r>
-                              <w:proofErr w:type="gramEnd"/>
-                              <w:r>
-                                <w:rPr>
-                                  <w:color w:val="595959" w:themeColor="text1" w:themeTint="A6"/>
-                                  <w:sz w:val="28"/>
-                                  <w:szCs w:val="28"/>
-                                </w:rPr>
-                                <w:t xml:space="preserve"> Gold Team</w:t>
+                                <w:t>Old But Gold Team</w:t>
                               </w:r>
                             </w:p>
                           </w:sdtContent>
@@ -1732,6 +1609,7 @@
                               <w:dataBinding w:prefixMappings="xmlns:ns0='http://schemas.microsoft.com/office/2006/coverPageProps' " w:xpath="/ns0:CoverPageProperties[1]/ns0:CompanyEmail[1]" w:storeItemID="{55AF091B-3C7A-41E3-B477-F2FDAA23CFDA}"/>
                               <w:text/>
                             </w:sdtPr>
+                            <w:sdtEndPr/>
                             <w:sdtContent>
                               <w:r>
                                 <w:rPr>
@@ -1849,6 +1727,7 @@
                                   <w:dataBinding w:prefixMappings="xmlns:ns0='http://schemas.microsoft.com/office/2006/coverPageProps' " w:xpath="/ns0:CoverPageProperties[1]/ns0:Abstract[1]" w:storeItemID="{55AF091B-3C7A-41E3-B477-F2FDAA23CFDA}"/>
                                   <w:text w:multiLine="1"/>
                                 </w:sdtPr>
+                                <w:sdtEndPr/>
                                 <w:sdtContent>
                                   <w:p>
                                     <w:pPr>
@@ -1929,6 +1808,7 @@
                             <w:dataBinding w:prefixMappings="xmlns:ns0='http://schemas.microsoft.com/office/2006/coverPageProps' " w:xpath="/ns0:CoverPageProperties[1]/ns0:Abstract[1]" w:storeItemID="{55AF091B-3C7A-41E3-B477-F2FDAA23CFDA}"/>
                             <w:text w:multiLine="1"/>
                           </w:sdtPr>
+                          <w:sdtEndPr/>
                           <w:sdtContent>
                             <w:p>
                               <w:pPr>
@@ -2039,15 +1919,21 @@
                                     <w:alias w:val="Title"/>
                                     <w:tag w:val=""/>
                                     <w:id w:val="630141079"/>
+                                    <w:showingPlcHdr/>
                                     <w:dataBinding w:prefixMappings="xmlns:ns0='http://purl.org/dc/elements/1.1/' xmlns:ns1='http://schemas.openxmlformats.org/package/2006/metadata/core-properties' " w:xpath="/ns1:coreProperties[1]/ns0:title[1]" w:storeItemID="{6C3C8BC8-F283-45AE-878A-BAB7291924A1}"/>
                                     <w:text w:multiLine="1"/>
                                   </w:sdtPr>
+                                  <w:sdtEndPr>
+                                    <w:rPr>
+                                      <w:rStyle w:val="Heading1Char"/>
+                                    </w:rPr>
+                                  </w:sdtEndPr>
                                   <w:sdtContent>
                                     <w:r>
                                       <w:rPr>
                                         <w:rStyle w:val="Heading1Char"/>
                                       </w:rPr>
-                                      <w:br/>
+                                      <w:t xml:space="preserve">     </w:t>
                                     </w:r>
                                   </w:sdtContent>
                                 </w:sdt>
@@ -2067,6 +1953,11 @@
                                   <w:dataBinding w:prefixMappings="xmlns:ns0='http://purl.org/dc/elements/1.1/' xmlns:ns1='http://schemas.openxmlformats.org/package/2006/metadata/core-properties' " w:xpath="/ns1:coreProperties[1]/ns0:subject[1]" w:storeItemID="{6C3C8BC8-F283-45AE-878A-BAB7291924A1}"/>
                                   <w:text/>
                                 </w:sdtPr>
+                                <w:sdtEndPr>
+                                  <w:rPr>
+                                    <w:rStyle w:val="Heading1Char"/>
+                                  </w:rPr>
+                                </w:sdtEndPr>
                                 <w:sdtContent>
                                   <w:p>
                                     <w:pPr>
@@ -2128,15 +2019,21 @@
                               <w:alias w:val="Title"/>
                               <w:tag w:val=""/>
                               <w:id w:val="630141079"/>
+                              <w:showingPlcHdr/>
                               <w:dataBinding w:prefixMappings="xmlns:ns0='http://purl.org/dc/elements/1.1/' xmlns:ns1='http://schemas.openxmlformats.org/package/2006/metadata/core-properties' " w:xpath="/ns1:coreProperties[1]/ns0:title[1]" w:storeItemID="{6C3C8BC8-F283-45AE-878A-BAB7291924A1}"/>
                               <w:text w:multiLine="1"/>
                             </w:sdtPr>
+                            <w:sdtEndPr>
+                              <w:rPr>
+                                <w:rStyle w:val="Heading1Char"/>
+                              </w:rPr>
+                            </w:sdtEndPr>
                             <w:sdtContent>
                               <w:r>
                                 <w:rPr>
                                   <w:rStyle w:val="Heading1Char"/>
                                 </w:rPr>
-                                <w:br/>
+                                <w:t xml:space="preserve">     </w:t>
                               </w:r>
                             </w:sdtContent>
                           </w:sdt>
@@ -2156,6 +2053,11 @@
                             <w:dataBinding w:prefixMappings="xmlns:ns0='http://purl.org/dc/elements/1.1/' xmlns:ns1='http://schemas.openxmlformats.org/package/2006/metadata/core-properties' " w:xpath="/ns1:coreProperties[1]/ns0:subject[1]" w:storeItemID="{6C3C8BC8-F283-45AE-878A-BAB7291924A1}"/>
                             <w:text/>
                           </w:sdtPr>
+                          <w:sdtEndPr>
+                            <w:rPr>
+                              <w:rStyle w:val="Heading1Char"/>
+                            </w:rPr>
+                          </w:sdtEndPr>
                           <w:sdtContent>
                             <w:p>
                               <w:pPr>
@@ -2240,15 +2142,21 @@
                                     <w:alias w:val="Title"/>
                                     <w:tag w:val=""/>
                                     <w:id w:val="1754004009"/>
+                                    <w:showingPlcHdr/>
                                     <w:dataBinding w:prefixMappings="xmlns:ns0='http://purl.org/dc/elements/1.1/' xmlns:ns1='http://schemas.openxmlformats.org/package/2006/metadata/core-properties' " w:xpath="/ns1:coreProperties[1]/ns0:title[1]" w:storeItemID="{6C3C8BC8-F283-45AE-878A-BAB7291924A1}"/>
                                     <w:text w:multiLine="1"/>
                                   </w:sdtPr>
+                                  <w:sdtEndPr>
+                                    <w:rPr>
+                                      <w:rStyle w:val="Heading1Char"/>
+                                    </w:rPr>
+                                  </w:sdtEndPr>
                                   <w:sdtContent>
                                     <w:r>
                                       <w:rPr>
                                         <w:rStyle w:val="Heading1Char"/>
                                       </w:rPr>
-                                      <w:br/>
+                                      <w:t xml:space="preserve">     </w:t>
                                     </w:r>
                                   </w:sdtContent>
                                 </w:sdt>
@@ -2278,7 +2186,6 @@
               <mc:Fallback>
                 <w:pict>
                   <v:shape w14:anchorId="57E882EE" id="Text Box 8" o:spid="_x0000_s1029" type="#_x0000_t202" style="position:absolute;margin-left:-60pt;margin-top:213.55pt;width:575.9pt;height:287pt;z-index:251672576;visibility:visible;mso-wrap-style:square;mso-wrap-distance-left:9pt;mso-wrap-distance-top:0;mso-wrap-distance-right:9pt;mso-wrap-distance-bottom:0;mso-position-horizontal:absolute;mso-position-horizontal-relative:text;mso-position-vertical:absolute;mso-position-vertical-relative:text;v-text-anchor:top" o:gfxdata="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" filled="f" strokeweight=".5pt">
-                    <v:fill o:detectmouseclick="t"/>
                     <v:textbox>
                       <w:txbxContent>
                         <w:p>
@@ -2296,15 +2203,21 @@
                               <w:alias w:val="Title"/>
                               <w:tag w:val=""/>
                               <w:id w:val="1754004009"/>
+                              <w:showingPlcHdr/>
                               <w:dataBinding w:prefixMappings="xmlns:ns0='http://purl.org/dc/elements/1.1/' xmlns:ns1='http://schemas.openxmlformats.org/package/2006/metadata/core-properties' " w:xpath="/ns1:coreProperties[1]/ns0:title[1]" w:storeItemID="{6C3C8BC8-F283-45AE-878A-BAB7291924A1}"/>
                               <w:text w:multiLine="1"/>
                             </w:sdtPr>
+                            <w:sdtEndPr>
+                              <w:rPr>
+                                <w:rStyle w:val="Heading1Char"/>
+                              </w:rPr>
+                            </w:sdtEndPr>
                             <w:sdtContent>
                               <w:r>
                                 <w:rPr>
                                   <w:rStyle w:val="Heading1Char"/>
                                 </w:rPr>
-                                <w:br/>
+                                <w:t xml:space="preserve">     </w:t>
                               </w:r>
                             </w:sdtContent>
                           </w:sdt>
@@ -2574,11 +2487,9 @@
             <w:br w:type="page"/>
           </w:r>
         </w:p>
-        <w:bookmarkStart w:id="4" w:name="_GoBack" w:displacedByCustomXml="next"/>
-        <w:bookmarkEnd w:id="4" w:displacedByCustomXml="next"/>
       </w:sdtContent>
     </w:sdt>
-    <w:bookmarkStart w:id="5" w:name="_Toc8038877" w:displacedByCustomXml="prev"/>
+    <w:bookmarkStart w:id="4" w:name="_Toc8038877" w:displacedByCustomXml="prev"/>
     <w:p>
       <w:pPr>
         <w:rPr>
@@ -2623,207 +2534,191 @@
         </w:rPr>
         <w:t>Problem Statement:</w:t>
       </w:r>
+      <w:bookmarkEnd w:id="4"/>
+    </w:p>
+    <w:p>
+      <w:pPr>
+        <w:pStyle w:val="Heading1"/>
+        <w:rPr>
+          <w:color w:val="FF0000"/>
+          <w:sz w:val="24"/>
+          <w:szCs w:val="24"/>
+        </w:rPr>
+      </w:pPr>
+      <w:r>
+        <w:rPr>
+          <w:color w:val="FF0000"/>
+          <w:sz w:val="24"/>
+          <w:szCs w:val="24"/>
+        </w:rPr>
+        <w:t xml:space="preserve"> </w:t>
+      </w:r>
+    </w:p>
+    <w:p>
+      <w:pPr>
+        <w:rPr>
+          <w:sz w:val="24"/>
+          <w:szCs w:val="24"/>
+        </w:rPr>
+      </w:pPr>
+      <w:r>
+        <w:rPr>
+          <w:color w:val="FF0000"/>
+          <w:sz w:val="24"/>
+          <w:szCs w:val="24"/>
+        </w:rPr>
+        <w:t xml:space="preserve">The Problem of: </w:t>
+      </w:r>
+      <w:r>
+        <w:rPr>
+          <w:sz w:val="24"/>
+          <w:szCs w:val="24"/>
+        </w:rPr>
+        <w:t>Using outdated paper system to keep track of their payroll, purchase orders, and employee information.</w:t>
+      </w:r>
+    </w:p>
+    <w:p>
+      <w:pPr>
+        <w:rPr>
+          <w:sz w:val="24"/>
+          <w:szCs w:val="24"/>
+        </w:rPr>
+      </w:pPr>
+      <w:r>
+        <w:rPr>
+          <w:color w:val="FF0000"/>
+          <w:sz w:val="24"/>
+          <w:szCs w:val="24"/>
+        </w:rPr>
+        <w:t xml:space="preserve">Affects: </w:t>
+      </w:r>
+      <w:r>
+        <w:rPr>
+          <w:sz w:val="24"/>
+          <w:szCs w:val="24"/>
+        </w:rPr>
+        <w:t>HR, supervisors and employees</w:t>
+      </w:r>
+    </w:p>
+    <w:p>
+      <w:pPr>
+        <w:rPr>
+          <w:sz w:val="24"/>
+          <w:szCs w:val="24"/>
+        </w:rPr>
+      </w:pPr>
+      <w:r>
+        <w:rPr>
+          <w:color w:val="FF0000"/>
+          <w:sz w:val="24"/>
+          <w:szCs w:val="24"/>
+        </w:rPr>
+        <w:t xml:space="preserve">The impact of which is: </w:t>
+      </w:r>
+      <w:r>
+        <w:rPr>
+          <w:sz w:val="24"/>
+          <w:szCs w:val="24"/>
+        </w:rPr>
+        <w:t>Effort and time wasted on keeping track of information. Lost of information. Company is wasting money on time wasted when searching for information. Purchase orders often get lost or stay at the bottom of the pile.</w:t>
+      </w:r>
+    </w:p>
+    <w:p>
+      <w:pPr>
+        <w:rPr>
+          <w:sz w:val="24"/>
+          <w:szCs w:val="24"/>
+        </w:rPr>
+      </w:pPr>
+      <w:r>
+        <w:rPr>
+          <w:color w:val="FF0000"/>
+          <w:sz w:val="24"/>
+          <w:szCs w:val="24"/>
+        </w:rPr>
+        <w:t xml:space="preserve">A successful solution would be: </w:t>
+      </w:r>
+      <w:r>
+        <w:rPr>
+          <w:sz w:val="24"/>
+          <w:szCs w:val="24"/>
+        </w:rPr>
+        <w:t>to</w:t>
+      </w:r>
+      <w:r>
+        <w:rPr>
+          <w:color w:val="FF0000"/>
+          <w:sz w:val="24"/>
+          <w:szCs w:val="24"/>
+        </w:rPr>
+        <w:t xml:space="preserve"> </w:t>
+      </w:r>
+      <w:r>
+        <w:rPr>
+          <w:sz w:val="24"/>
+          <w:szCs w:val="24"/>
+        </w:rPr>
+        <w:t>create a database to keep track of the information, an application where an employee can fill out a purchase request and have it sent to their manager. This application will also keep track of contact information with an easy to use search function. The system will also streamline the payroll system for the company and instigate direct deposits for all employees and generate electronic pay stubs.</w:t>
+      </w:r>
+    </w:p>
+    <w:p>
+      <w:pPr>
+        <w:rPr>
+          <w:sz w:val="24"/>
+          <w:szCs w:val="24"/>
+        </w:rPr>
+      </w:pPr>
+      <w:bookmarkStart w:id="5" w:name="_Toc8038878"/>
+      <w:r>
+        <w:rPr>
+          <w:sz w:val="24"/>
+          <w:szCs w:val="24"/>
+        </w:rPr>
+        <w:br w:type="page"/>
+      </w:r>
+    </w:p>
+    <w:p>
+      <w:pPr>
+        <w:rPr>
+          <w:sz w:val="24"/>
+          <w:szCs w:val="24"/>
+        </w:rPr>
+      </w:pPr>
+    </w:p>
+    <w:p>
+      <w:pPr>
+        <w:pStyle w:val="Heading1"/>
+        <w:rPr>
+          <w:sz w:val="24"/>
+          <w:szCs w:val="24"/>
+        </w:rPr>
+      </w:pPr>
+      <w:r>
+        <w:rPr>
+          <w:sz w:val="24"/>
+          <w:szCs w:val="24"/>
+        </w:rPr>
+        <w:t>Stakeholders Analysis:</w:t>
+      </w:r>
       <w:bookmarkEnd w:id="5"/>
     </w:p>
     <w:p>
       <w:pPr>
-        <w:pStyle w:val="Heading1"/>
-        <w:rPr>
-          <w:color w:val="FF0000"/>
-          <w:sz w:val="24"/>
-          <w:szCs w:val="24"/>
-        </w:rPr>
-      </w:pPr>
-      <w:r>
-        <w:rPr>
-          <w:color w:val="FF0000"/>
-          <w:sz w:val="24"/>
-          <w:szCs w:val="24"/>
-        </w:rPr>
-        <w:t xml:space="preserve"> </w:t>
-      </w:r>
-    </w:p>
-    <w:p>
-      <w:pPr>
-        <w:rPr>
-          <w:sz w:val="24"/>
-          <w:szCs w:val="24"/>
-        </w:rPr>
-      </w:pPr>
-      <w:r>
-        <w:rPr>
-          <w:color w:val="FF0000"/>
-          <w:sz w:val="24"/>
-          <w:szCs w:val="24"/>
-        </w:rPr>
-        <w:t xml:space="preserve">The Problem of: </w:t>
-      </w:r>
-      <w:r>
-        <w:rPr>
-          <w:sz w:val="24"/>
-          <w:szCs w:val="24"/>
-        </w:rPr>
-        <w:t>Using outdated paper system to keep track of their payroll, purchase orders, and employee information.</w:t>
-      </w:r>
-    </w:p>
-    <w:p>
-      <w:pPr>
-        <w:rPr>
-          <w:sz w:val="24"/>
-          <w:szCs w:val="24"/>
-        </w:rPr>
-      </w:pPr>
-      <w:r>
-        <w:rPr>
-          <w:color w:val="FF0000"/>
-          <w:sz w:val="24"/>
-          <w:szCs w:val="24"/>
-        </w:rPr>
-        <w:t xml:space="preserve">Affects: </w:t>
-      </w:r>
-      <w:r>
-        <w:rPr>
-          <w:sz w:val="24"/>
-          <w:szCs w:val="24"/>
-        </w:rPr>
-        <w:t>HR, supervisors and employees</w:t>
-      </w:r>
-    </w:p>
-    <w:p>
-      <w:pPr>
-        <w:rPr>
-          <w:sz w:val="24"/>
-          <w:szCs w:val="24"/>
-        </w:rPr>
-      </w:pPr>
-      <w:r>
-        <w:rPr>
-          <w:color w:val="FF0000"/>
-          <w:sz w:val="24"/>
-          <w:szCs w:val="24"/>
-        </w:rPr>
-        <w:t xml:space="preserve">The impact of which is: </w:t>
-      </w:r>
-      <w:r>
-        <w:rPr>
-          <w:sz w:val="24"/>
-          <w:szCs w:val="24"/>
-        </w:rPr>
-        <w:t xml:space="preserve">Effort and time wasted on keeping track of information. </w:t>
-      </w:r>
-      <w:proofErr w:type="spellStart"/>
-      <w:r>
-        <w:rPr>
-          <w:sz w:val="24"/>
-          <w:szCs w:val="24"/>
-        </w:rPr>
-        <w:t>Lost</w:t>
-      </w:r>
-      <w:proofErr w:type="spellEnd"/>
-      <w:r>
-        <w:rPr>
-          <w:sz w:val="24"/>
-          <w:szCs w:val="24"/>
-        </w:rPr>
-        <w:t xml:space="preserve"> of information. Company is wasting money on time wasted when searching for information. Purchase orders often get lost or stay at the bottom of the pile.</w:t>
-      </w:r>
-    </w:p>
-    <w:p>
-      <w:pPr>
-        <w:rPr>
-          <w:sz w:val="24"/>
-          <w:szCs w:val="24"/>
-        </w:rPr>
-      </w:pPr>
-      <w:r>
-        <w:rPr>
-          <w:color w:val="FF0000"/>
-          <w:sz w:val="24"/>
-          <w:szCs w:val="24"/>
-        </w:rPr>
-        <w:t xml:space="preserve">A successful solution would be: </w:t>
-      </w:r>
-      <w:r>
-        <w:rPr>
-          <w:sz w:val="24"/>
-          <w:szCs w:val="24"/>
-        </w:rPr>
-        <w:t>to</w:t>
-      </w:r>
-      <w:r>
-        <w:rPr>
-          <w:color w:val="FF0000"/>
-          <w:sz w:val="24"/>
-          <w:szCs w:val="24"/>
-        </w:rPr>
-        <w:t xml:space="preserve"> </w:t>
-      </w:r>
-      <w:r>
-        <w:rPr>
-          <w:sz w:val="24"/>
-          <w:szCs w:val="24"/>
-        </w:rPr>
-        <w:t>create a database to keep track of the information, an application where an employee can fill out a purchase request and have it sent to their manager. This application will also keep track of contact information with an easy to use search function. The system will also streamline the payroll system for the company and instigate direct deposits for all employees and generate electronic pay stubs.</w:t>
-      </w:r>
-    </w:p>
-    <w:p>
-      <w:pPr>
-        <w:rPr>
-          <w:sz w:val="24"/>
-          <w:szCs w:val="24"/>
-        </w:rPr>
-      </w:pPr>
-      <w:bookmarkStart w:id="6" w:name="_Toc8038878"/>
-      <w:r>
-        <w:rPr>
-          <w:sz w:val="24"/>
-          <w:szCs w:val="24"/>
-        </w:rPr>
-        <w:br w:type="page"/>
-      </w:r>
-    </w:p>
-    <w:p>
-      <w:pPr>
-        <w:rPr>
-          <w:sz w:val="24"/>
-          <w:szCs w:val="24"/>
-        </w:rPr>
-      </w:pPr>
-    </w:p>
-    <w:p>
-      <w:pPr>
-        <w:pStyle w:val="Heading1"/>
-        <w:rPr>
-          <w:sz w:val="24"/>
-          <w:szCs w:val="24"/>
-        </w:rPr>
-      </w:pPr>
-      <w:r>
-        <w:rPr>
-          <w:sz w:val="24"/>
-          <w:szCs w:val="24"/>
-        </w:rPr>
-        <w:t>Stakeholders Analysis:</w:t>
+        <w:pStyle w:val="Heading2"/>
+        <w:rPr>
+          <w:sz w:val="24"/>
+          <w:szCs w:val="24"/>
+        </w:rPr>
+      </w:pPr>
+      <w:bookmarkStart w:id="6" w:name="_Toc8038879"/>
+      <w:r>
+        <w:rPr>
+          <w:sz w:val="24"/>
+          <w:szCs w:val="24"/>
+        </w:rPr>
+        <w:t>Stakeholders (Primary/Internal)</w:t>
       </w:r>
       <w:bookmarkEnd w:id="6"/>
-    </w:p>
-    <w:p>
-      <w:pPr>
-        <w:pStyle w:val="Heading2"/>
-        <w:rPr>
-          <w:sz w:val="24"/>
-          <w:szCs w:val="24"/>
-        </w:rPr>
-      </w:pPr>
-      <w:bookmarkStart w:id="7" w:name="_Toc8038879"/>
-      <w:r>
-        <w:rPr>
-          <w:sz w:val="24"/>
-          <w:szCs w:val="24"/>
-        </w:rPr>
-        <w:t>Stakeholders (Primary/Internal)</w:t>
-      </w:r>
-      <w:bookmarkEnd w:id="7"/>
     </w:p>
     <w:tbl>
       <w:tblPr>
@@ -3315,7 +3210,7 @@
           <w:szCs w:val="24"/>
         </w:rPr>
       </w:pPr>
-      <w:bookmarkStart w:id="8" w:name="_Toc8122803"/>
+      <w:bookmarkStart w:id="7" w:name="_Toc8122803"/>
       <w:r>
         <w:rPr>
           <w:sz w:val="24"/>
@@ -3323,7 +3218,7 @@
         </w:rPr>
         <w:t>Stakeholders (Second/External)</w:t>
       </w:r>
-      <w:bookmarkEnd w:id="8"/>
+      <w:bookmarkEnd w:id="7"/>
     </w:p>
     <w:tbl>
       <w:tblPr>
@@ -3498,7 +3393,7 @@
           <w:szCs w:val="24"/>
         </w:rPr>
       </w:pPr>
-      <w:bookmarkStart w:id="9" w:name="_Toc8038880"/>
+      <w:bookmarkStart w:id="8" w:name="_Toc8038880"/>
       <w:r>
         <w:rPr>
           <w:sz w:val="24"/>
@@ -3506,7 +3401,7 @@
         </w:rPr>
         <w:t>High level Requirements:</w:t>
       </w:r>
-      <w:bookmarkEnd w:id="9"/>
+      <w:bookmarkEnd w:id="8"/>
     </w:p>
     <w:p>
       <w:pPr>
@@ -3608,7 +3503,7 @@
           <w:szCs w:val="24"/>
         </w:rPr>
       </w:pPr>
-      <w:bookmarkStart w:id="10" w:name="_Toc8038881"/>
+      <w:bookmarkStart w:id="9" w:name="_Toc8038881"/>
       <w:r>
         <w:rPr>
           <w:sz w:val="24"/>
@@ -3616,25 +3511,25 @@
         </w:rPr>
         <w:t>Scope:</w:t>
       </w:r>
+      <w:bookmarkEnd w:id="9"/>
+    </w:p>
+    <w:p>
+      <w:pPr>
+        <w:pStyle w:val="Heading2"/>
+        <w:rPr>
+          <w:sz w:val="24"/>
+          <w:szCs w:val="24"/>
+        </w:rPr>
+      </w:pPr>
+      <w:bookmarkStart w:id="10" w:name="_Toc8038882"/>
+      <w:r>
+        <w:rPr>
+          <w:sz w:val="24"/>
+          <w:szCs w:val="24"/>
+        </w:rPr>
+        <w:t>In Scope</w:t>
+      </w:r>
       <w:bookmarkEnd w:id="10"/>
-    </w:p>
-    <w:p>
-      <w:pPr>
-        <w:pStyle w:val="Heading2"/>
-        <w:rPr>
-          <w:sz w:val="24"/>
-          <w:szCs w:val="24"/>
-        </w:rPr>
-      </w:pPr>
-      <w:bookmarkStart w:id="11" w:name="_Toc8038882"/>
-      <w:r>
-        <w:rPr>
-          <w:sz w:val="24"/>
-          <w:szCs w:val="24"/>
-        </w:rPr>
-        <w:t>In Scope</w:t>
-      </w:r>
-      <w:bookmarkEnd w:id="11"/>
     </w:p>
     <w:p>
       <w:pPr>
@@ -3712,7 +3607,7 @@
           <w:szCs w:val="24"/>
         </w:rPr>
       </w:pPr>
-      <w:bookmarkStart w:id="12" w:name="_Toc8038883"/>
+      <w:bookmarkStart w:id="11" w:name="_Toc8038883"/>
       <w:r>
         <w:rPr>
           <w:sz w:val="24"/>
@@ -3736,7 +3631,7 @@
         </w:rPr>
         <w:t>Out of scope</w:t>
       </w:r>
-      <w:bookmarkEnd w:id="12"/>
+      <w:bookmarkEnd w:id="11"/>
     </w:p>
     <w:p>
       <w:pPr>
@@ -3888,7 +3783,7 @@
           <w:szCs w:val="24"/>
         </w:rPr>
       </w:pPr>
-      <w:bookmarkStart w:id="13" w:name="_Toc8038884"/>
+      <w:bookmarkStart w:id="12" w:name="_Toc8038884"/>
       <w:r>
         <w:rPr>
           <w:sz w:val="24"/>
@@ -3896,7 +3791,7 @@
         </w:rPr>
         <w:t>Candidate use case names:</w:t>
       </w:r>
-      <w:bookmarkEnd w:id="13"/>
+      <w:bookmarkEnd w:id="12"/>
     </w:p>
     <w:p>
       <w:pPr>
@@ -4299,7 +4194,7 @@
           <w:szCs w:val="24"/>
         </w:rPr>
       </w:pPr>
-      <w:bookmarkStart w:id="14" w:name="_Toc8038885"/>
+      <w:bookmarkStart w:id="13" w:name="_Toc8038885"/>
       <w:r>
         <w:rPr>
           <w:sz w:val="24"/>
@@ -4307,7 +4202,7 @@
         </w:rPr>
         <w:t>Use cases diagram:</w:t>
       </w:r>
-      <w:bookmarkEnd w:id="14"/>
+      <w:bookmarkEnd w:id="13"/>
     </w:p>
     <w:p>
       <w:r>
@@ -4370,7 +4265,7 @@
           <w:szCs w:val="24"/>
         </w:rPr>
       </w:pPr>
-      <w:bookmarkStart w:id="15" w:name="_Toc8038886"/>
+      <w:bookmarkStart w:id="14" w:name="_Toc8038886"/>
       <w:r>
         <w:rPr>
           <w:sz w:val="24"/>
@@ -4378,7 +4273,7 @@
         </w:rPr>
         <w:t>Risks List:</w:t>
       </w:r>
-      <w:bookmarkEnd w:id="15"/>
+      <w:bookmarkEnd w:id="14"/>
     </w:p>
     <w:tbl>
       <w:tblPr>
@@ -4912,39 +4807,7 @@
                 <w:sz w:val="24"/>
                 <w:szCs w:val="24"/>
               </w:rPr>
-              <w:t xml:space="preserve">hardware </w:t>
-            </w:r>
-            <w:proofErr w:type="spellStart"/>
-            <w:r>
-              <w:rPr>
-                <w:sz w:val="24"/>
-                <w:szCs w:val="24"/>
-              </w:rPr>
-              <w:t>wont</w:t>
-            </w:r>
-            <w:proofErr w:type="spellEnd"/>
-            <w:r>
-              <w:rPr>
-                <w:sz w:val="24"/>
-                <w:szCs w:val="24"/>
-              </w:rPr>
-              <w:t xml:space="preserve"> support the </w:t>
-            </w:r>
-            <w:proofErr w:type="gramStart"/>
-            <w:r>
-              <w:rPr>
-                <w:sz w:val="24"/>
-                <w:szCs w:val="24"/>
-              </w:rPr>
-              <w:t>volume  of</w:t>
-            </w:r>
-            <w:proofErr w:type="gramEnd"/>
-            <w:r>
-              <w:rPr>
-                <w:sz w:val="24"/>
-                <w:szCs w:val="24"/>
-              </w:rPr>
-              <w:t xml:space="preserve"> load for the system</w:t>
+              <w:t>hardware wont support the volume  of load for the system</w:t>
             </w:r>
           </w:p>
         </w:tc>
@@ -5345,7 +5208,7 @@
           <w:szCs w:val="24"/>
         </w:rPr>
       </w:pPr>
-      <w:bookmarkStart w:id="16" w:name="_Toc8038887"/>
+      <w:bookmarkStart w:id="15" w:name="_Toc8038887"/>
       <w:r>
         <w:rPr>
           <w:sz w:val="24"/>
@@ -5353,7 +5216,7 @@
         </w:rPr>
         <w:t>Non-Functional Specs:</w:t>
       </w:r>
-      <w:bookmarkEnd w:id="16"/>
+      <w:bookmarkEnd w:id="15"/>
     </w:p>
     <w:p>
       <w:pPr>
@@ -5395,7 +5258,7 @@
           <w:szCs w:val="24"/>
         </w:rPr>
       </w:pPr>
-      <w:bookmarkStart w:id="17" w:name="_Toc8038888"/>
+      <w:bookmarkStart w:id="16" w:name="_Toc8038888"/>
       <w:r>
         <w:rPr>
           <w:sz w:val="24"/>
@@ -5403,7 +5266,7 @@
         </w:rPr>
         <w:t>Constraints:</w:t>
       </w:r>
-      <w:bookmarkEnd w:id="17"/>
+      <w:bookmarkEnd w:id="16"/>
     </w:p>
     <w:p>
       <w:pPr>
@@ -5444,7 +5307,7 @@
           <w:szCs w:val="24"/>
         </w:rPr>
       </w:pPr>
-      <w:bookmarkStart w:id="18" w:name="_Toc8038889"/>
+      <w:bookmarkStart w:id="17" w:name="_Toc8038889"/>
       <w:r>
         <w:rPr>
           <w:rStyle w:val="Heading1Char"/>
@@ -5453,65 +5316,65 @@
         </w:rPr>
         <w:t>G</w:t>
       </w:r>
+      <w:bookmarkEnd w:id="17"/>
+      <w:r>
+        <w:rPr>
+          <w:rStyle w:val="Heading1Char"/>
+          <w:sz w:val="24"/>
+          <w:szCs w:val="24"/>
+        </w:rPr>
+        <w:t>lossary</w:t>
+      </w:r>
+      <w:r>
+        <w:rPr>
+          <w:sz w:val="24"/>
+          <w:szCs w:val="24"/>
+        </w:rPr>
+        <w:t xml:space="preserve"> – see appendix A</w:t>
+      </w:r>
+    </w:p>
+    <w:p>
+      <w:pPr>
+        <w:rPr>
+          <w:sz w:val="24"/>
+          <w:szCs w:val="24"/>
+        </w:rPr>
+      </w:pPr>
+      <w:bookmarkStart w:id="18" w:name="_Toc8038890"/>
+      <w:r>
+        <w:rPr>
+          <w:rStyle w:val="Heading1Char"/>
+          <w:sz w:val="24"/>
+          <w:szCs w:val="24"/>
+        </w:rPr>
+        <w:t>Business Rules</w:t>
+      </w:r>
       <w:bookmarkEnd w:id="18"/>
       <w:r>
         <w:rPr>
+          <w:sz w:val="24"/>
+          <w:szCs w:val="24"/>
+        </w:rPr>
+        <w:t xml:space="preserve"> – see appendix B</w:t>
+      </w:r>
+    </w:p>
+    <w:p>
+      <w:pPr>
+        <w:rPr>
+          <w:sz w:val="24"/>
+          <w:szCs w:val="24"/>
+        </w:rPr>
+      </w:pPr>
+      <w:bookmarkStart w:id="19" w:name="_Toc8038891"/>
+      <w:r>
+        <w:rPr>
           <w:rStyle w:val="Heading1Char"/>
           <w:sz w:val="24"/>
           <w:szCs w:val="24"/>
         </w:rPr>
-        <w:t>lossary</w:t>
-      </w:r>
-      <w:r>
-        <w:rPr>
-          <w:sz w:val="24"/>
-          <w:szCs w:val="24"/>
-        </w:rPr>
-        <w:t xml:space="preserve"> – see appendix A</w:t>
-      </w:r>
-    </w:p>
-    <w:p>
-      <w:pPr>
-        <w:rPr>
-          <w:sz w:val="24"/>
-          <w:szCs w:val="24"/>
-        </w:rPr>
-      </w:pPr>
-      <w:bookmarkStart w:id="19" w:name="_Toc8038890"/>
-      <w:r>
-        <w:rPr>
-          <w:rStyle w:val="Heading1Char"/>
-          <w:sz w:val="24"/>
-          <w:szCs w:val="24"/>
-        </w:rPr>
-        <w:t>Business Rules</w:t>
+        <w:t>Use Case Skeleton</w:t>
       </w:r>
       <w:bookmarkEnd w:id="19"/>
-      <w:r>
-        <w:rPr>
-          <w:sz w:val="24"/>
-          <w:szCs w:val="24"/>
-        </w:rPr>
-        <w:t xml:space="preserve"> – see appendix B</w:t>
-      </w:r>
-    </w:p>
-    <w:p>
-      <w:pPr>
-        <w:rPr>
-          <w:sz w:val="24"/>
-          <w:szCs w:val="24"/>
-        </w:rPr>
-      </w:pPr>
-      <w:bookmarkStart w:id="20" w:name="_Toc8038891"/>
-      <w:r>
-        <w:rPr>
-          <w:rStyle w:val="Heading1Char"/>
-          <w:sz w:val="24"/>
-          <w:szCs w:val="24"/>
-        </w:rPr>
-        <w:t>Use Case Skeleton</w:t>
-      </w:r>
-      <w:bookmarkEnd w:id="20"/>
       <w:r>
         <w:rPr>
           <w:rStyle w:val="Heading1Char"/>
@@ -8160,23 +8023,7 @@
           <w:sz w:val="24"/>
           <w:szCs w:val="24"/>
         </w:rPr>
-        <w:t>The new employee provides HR with the required information: First name, Last name, Middle Name or Middle Initial, Address, City, State/</w:t>
-      </w:r>
-      <w:proofErr w:type="gramStart"/>
-      <w:r>
-        <w:rPr>
-          <w:sz w:val="24"/>
-          <w:szCs w:val="24"/>
-        </w:rPr>
-        <w:t>Province ,</w:t>
-      </w:r>
-      <w:proofErr w:type="gramEnd"/>
-      <w:r>
-        <w:rPr>
-          <w:sz w:val="24"/>
-          <w:szCs w:val="24"/>
-        </w:rPr>
-        <w:t xml:space="preserve"> Country, Postal Code, bank account #,  personal email, personal phone number, SIN, and photo. *001</w:t>
+        <w:t>The new employee provides HR with the required information: First name, Last name, Middle Name or Middle Initial, Address, City, State/Province , Country, Postal Code, bank account #,  personal email, personal phone number, SIN, and photo. *001</w:t>
       </w:r>
     </w:p>
     <w:p>
@@ -8281,23 +8128,7 @@
           <w:sz w:val="24"/>
           <w:szCs w:val="24"/>
         </w:rPr>
-        <w:t xml:space="preserve">System response: Data is </w:t>
-      </w:r>
-      <w:proofErr w:type="gramStart"/>
-      <w:r>
-        <w:rPr>
-          <w:sz w:val="24"/>
-          <w:szCs w:val="24"/>
-        </w:rPr>
-        <w:t>valid</w:t>
-      </w:r>
-      <w:proofErr w:type="gramEnd"/>
-      <w:r>
-        <w:rPr>
-          <w:sz w:val="24"/>
-          <w:szCs w:val="24"/>
-        </w:rPr>
-        <w:t xml:space="preserve"> and message is displayed that new employee is added to the system</w:t>
+        <w:t>System response: Data is valid and message is displayed that new employee is added to the system</w:t>
       </w:r>
     </w:p>
     <w:p>
@@ -8387,23 +8218,7 @@
           <w:sz w:val="24"/>
           <w:szCs w:val="24"/>
         </w:rPr>
-        <w:t xml:space="preserve">Line 4 – not all the required information is </w:t>
-      </w:r>
-      <w:proofErr w:type="gramStart"/>
-      <w:r>
-        <w:rPr>
-          <w:sz w:val="24"/>
-          <w:szCs w:val="24"/>
-        </w:rPr>
-        <w:t>provided</w:t>
-      </w:r>
-      <w:proofErr w:type="gramEnd"/>
-      <w:r>
-        <w:rPr>
-          <w:sz w:val="24"/>
-          <w:szCs w:val="24"/>
-        </w:rPr>
-        <w:t xml:space="preserve"> and new employee profile has status pending without moving to Line 5. The use case ends without the new employee being added to the system.</w:t>
+        <w:t>Line 4 – not all the required information is provided and new employee profile has status pending without moving to Line 5. The use case ends without the new employee being added to the system.</w:t>
       </w:r>
     </w:p>
     <w:p>
@@ -8820,23 +8635,7 @@
           <w:sz w:val="24"/>
           <w:szCs w:val="24"/>
         </w:rPr>
-        <w:t xml:space="preserve">The employee </w:t>
-      </w:r>
-      <w:proofErr w:type="gramStart"/>
-      <w:r>
-        <w:rPr>
-          <w:sz w:val="24"/>
-          <w:szCs w:val="24"/>
-        </w:rPr>
-        <w:t>opens up</w:t>
-      </w:r>
-      <w:proofErr w:type="gramEnd"/>
-      <w:r>
-        <w:rPr>
-          <w:sz w:val="24"/>
-          <w:szCs w:val="24"/>
-        </w:rPr>
-        <w:t xml:space="preserve"> the electronic purchase order form. *002</w:t>
+        <w:t>The employee opens up the electronic purchase order form. *002</w:t>
       </w:r>
     </w:p>
     <w:p>
@@ -9798,6 +9597,52 @@
     </w:p>
     <w:p>
       <w:pPr>
+        <w:spacing w:after="160"/>
+      </w:pPr>
+      <w:r>
+        <w:lastRenderedPageBreak/>
+        <w:drawing>
+          <wp:inline distT="0" distB="0" distL="0" distR="0" wp14:anchorId="420BB320" wp14:editId="55E39FE0">
+            <wp:extent cx="5058481" cy="7992590"/>
+            <wp:effectExtent l="0" t="0" r="8890" b="8890"/>
+            <wp:docPr id="10" name="Picture 10"/>
+            <wp:cNvGraphicFramePr>
+              <a:graphicFrameLocks xmlns:a="http://schemas.openxmlformats.org/drawingml/2006/main" noChangeAspect="1"/>
+            </wp:cNvGraphicFramePr>
+            <a:graphic xmlns:a="http://schemas.openxmlformats.org/drawingml/2006/main">
+              <a:graphicData uri="http://schemas.openxmlformats.org/drawingml/2006/picture">
+                <pic:pic xmlns:pic="http://schemas.openxmlformats.org/drawingml/2006/picture">
+                  <pic:nvPicPr>
+                    <pic:cNvPr id="1" name=""/>
+                    <pic:cNvPicPr/>
+                  </pic:nvPicPr>
+                  <pic:blipFill>
+                    <a:blip r:embed="rId16"/>
+                    <a:stretch>
+                      <a:fillRect/>
+                    </a:stretch>
+                  </pic:blipFill>
+                  <pic:spPr>
+                    <a:xfrm>
+                      <a:off x="0" y="0"/>
+                      <a:ext cx="5058481" cy="7992590"/>
+                    </a:xfrm>
+                    <a:prstGeom prst="rect">
+                      <a:avLst/>
+                    </a:prstGeom>
+                  </pic:spPr>
+                </pic:pic>
+              </a:graphicData>
+            </a:graphic>
+          </wp:inline>
+        </w:drawing>
+      </w:r>
+      <w:r>
+        <w:br w:type="page"/>
+      </w:r>
+    </w:p>
+    <w:p>
+      <w:pPr>
         <w:ind w:left="360"/>
       </w:pPr>
     </w:p>
@@ -9858,7 +9703,7 @@
                     </pic:cNvPicPr>
                   </pic:nvPicPr>
                   <pic:blipFill>
-                    <a:blip r:embed="rId16">
+                    <a:blip r:embed="rId17">
                       <a:extLst>
                         <a:ext uri="{28A0092B-C50C-407E-A947-70E740481C1C}">
                           <a14:useLocalDpi xmlns:a14="http://schemas.microsoft.com/office/drawing/2010/main" val="0"/>
@@ -9927,7 +9772,7 @@
                     </pic:cNvPicPr>
                   </pic:nvPicPr>
                   <pic:blipFill>
-                    <a:blip r:embed="rId17" cstate="print">
+                    <a:blip r:embed="rId18" cstate="print">
                       <a:extLst>
                         <a:ext uri="{28A0092B-C50C-407E-A947-70E740481C1C}">
                           <a14:useLocalDpi xmlns:a14="http://schemas.microsoft.com/office/drawing/2010/main" val="0"/>
@@ -10007,7 +9852,7 @@
                     </pic:cNvPicPr>
                   </pic:nvPicPr>
                   <pic:blipFill>
-                    <a:blip r:embed="rId18" cstate="print">
+                    <a:blip r:embed="rId19" cstate="print">
                       <a:extLst>
                         <a:ext uri="{28A0092B-C50C-407E-A947-70E740481C1C}">
                           <a14:useLocalDpi xmlns:a14="http://schemas.microsoft.com/office/drawing/2010/main" val="0"/>
@@ -10073,7 +9918,7 @@
                     </pic:cNvPicPr>
                   </pic:nvPicPr>
                   <pic:blipFill>
-                    <a:blip r:embed="rId19">
+                    <a:blip r:embed="rId20">
                       <a:extLst>
                         <a:ext uri="{28A0092B-C50C-407E-A947-70E740481C1C}">
                           <a14:useLocalDpi xmlns:a14="http://schemas.microsoft.com/office/drawing/2010/main" val="0"/>
@@ -10148,7 +9993,7 @@
                     </pic:cNvPicPr>
                   </pic:nvPicPr>
                   <pic:blipFill>
-                    <a:blip r:embed="rId20">
+                    <a:blip r:embed="rId21">
                       <a:extLst>
                         <a:ext uri="{28A0092B-C50C-407E-A947-70E740481C1C}">
                           <a14:useLocalDpi xmlns:a14="http://schemas.microsoft.com/office/drawing/2010/main" val="0"/>
@@ -10209,6 +10054,7 @@
           <w:showingPlcHdr/>
           <w15:appearance w15:val="hidden"/>
         </w:sdtPr>
+        <w:sdtEndPr/>
         <w:sdtContent>
           <w:r>
             <w:t>memo</w:t>
@@ -10353,6 +10199,7 @@
                   <w:showingPlcHdr/>
                   <w15:appearance w15:val="hidden"/>
                 </w:sdtPr>
+                <w:sdtEndPr/>
                 <w:sdtContent>
                   <w:tc>
                     <w:tcPr>
@@ -10441,6 +10288,7 @@
                       <w:showingPlcHdr/>
                       <w15:appearance w15:val="hidden"/>
                     </w:sdtPr>
+                    <w:sdtEndPr/>
                     <w:sdtContent>
                       <w:r>
                         <w:rPr>
@@ -10474,23 +10322,7 @@
                       <w:sz w:val="24"/>
                       <w:szCs w:val="24"/>
                     </w:rPr>
-                    <w:t xml:space="preserve">Old </w:t>
-                  </w:r>
-                  <w:proofErr w:type="gramStart"/>
-                  <w:r>
-                    <w:rPr>
-                      <w:sz w:val="24"/>
-                      <w:szCs w:val="24"/>
-                    </w:rPr>
-                    <w:t>But</w:t>
-                  </w:r>
-                  <w:proofErr w:type="gramEnd"/>
-                  <w:r>
-                    <w:rPr>
-                      <w:sz w:val="24"/>
-                      <w:szCs w:val="24"/>
-                    </w:rPr>
-                    <w:t xml:space="preserve"> Gold Development</w:t>
+                    <w:t>Old But Gold Development</w:t>
                   </w:r>
                 </w:p>
               </w:tc>
@@ -10529,6 +10361,7 @@
                       <w:showingPlcHdr/>
                       <w15:appearance w15:val="hidden"/>
                     </w:sdtPr>
+                    <w:sdtEndPr/>
                     <w:sdtContent>
                       <w:r>
                         <w:rPr>
@@ -10594,6 +10427,7 @@
                       <w:showingPlcHdr/>
                       <w15:appearance w15:val="hidden"/>
                     </w:sdtPr>
+                    <w:sdtEndPr/>
                     <w:sdtContent>
                       <w:r>
                         <w:rPr>
@@ -10669,6 +10503,7 @@
                       <w:showingPlcHdr/>
                       <w15:appearance w15:val="hidden"/>
                     </w:sdtPr>
+                    <w:sdtEndPr/>
                     <w:sdtContent>
                       <w:r>
                         <w:rPr>
@@ -11185,23 +11020,7 @@
                 <w:szCs w:val="24"/>
               </w:rPr>
               <w:lastRenderedPageBreak/>
-              <w:t xml:space="preserve">Reverse the cancel and save buttons and find another </w:t>
-            </w:r>
-            <w:proofErr w:type="spellStart"/>
-            <w:r>
-              <w:rPr>
-                <w:sz w:val="24"/>
-                <w:szCs w:val="24"/>
-              </w:rPr>
-              <w:t>colour</w:t>
-            </w:r>
-            <w:proofErr w:type="spellEnd"/>
-            <w:r>
-              <w:rPr>
-                <w:sz w:val="24"/>
-                <w:szCs w:val="24"/>
-              </w:rPr>
-              <w:t xml:space="preserve"> for cancel, so the text is more readable.</w:t>
+              <w:t>Reverse the cancel and save buttons and find another colour for cancel, so the text is more readable.</w:t>
             </w:r>
           </w:p>
           <w:p>
@@ -11656,7 +11475,7 @@
                     <pic:cNvPicPr/>
                   </pic:nvPicPr>
                   <pic:blipFill>
-                    <a:blip r:embed="rId21">
+                    <a:blip r:embed="rId22">
                       <a:extLst>
                         <a:ext uri="{28A0092B-C50C-407E-A947-70E740481C1C}">
                           <a14:useLocalDpi xmlns:a14="http://schemas.microsoft.com/office/drawing/2010/main" val="0"/>
@@ -12111,23 +11930,7 @@
           <w:sz w:val="24"/>
           <w:szCs w:val="24"/>
         </w:rPr>
-        <w:t xml:space="preserve">: Employee has been archived and can now be found in the archived </w:t>
-      </w:r>
-      <w:proofErr w:type="gramStart"/>
-      <w:r>
-        <w:rPr>
-          <w:sz w:val="24"/>
-          <w:szCs w:val="24"/>
-        </w:rPr>
-        <w:t>employees</w:t>
-      </w:r>
-      <w:proofErr w:type="gramEnd"/>
-      <w:r>
-        <w:rPr>
-          <w:sz w:val="24"/>
-          <w:szCs w:val="24"/>
-        </w:rPr>
-        <w:t xml:space="preserve"> section *007</w:t>
+        <w:t>: Employee has been archived and can now be found in the archived employees section *007</w:t>
       </w:r>
     </w:p>
     <w:p>
@@ -13743,25 +13546,7 @@
           <w:sz w:val="24"/>
           <w:szCs w:val="24"/>
         </w:rPr>
-        <w:t xml:space="preserve">This use case begins when a finance department wishes to change an employee’s salary and/or job </w:t>
-      </w:r>
-      <w:proofErr w:type="gramStart"/>
-      <w:r>
-        <w:rPr>
-          <w:bCs/>
-          <w:sz w:val="24"/>
-          <w:szCs w:val="24"/>
-        </w:rPr>
-        <w:t>title, or</w:t>
-      </w:r>
-      <w:proofErr w:type="gramEnd"/>
-      <w:r>
-        <w:rPr>
-          <w:bCs/>
-          <w:sz w:val="24"/>
-          <w:szCs w:val="24"/>
-        </w:rPr>
-        <w:t xml:space="preserve"> add a bonus.</w:t>
+        <w:t>This use case begins when a finance department wishes to change an employee’s salary and/or job title, or add a bonus.</w:t>
       </w:r>
     </w:p>
     <w:p>
@@ -13877,31 +13662,14 @@
           <w:sz w:val="24"/>
           <w:szCs w:val="24"/>
         </w:rPr>
-        <w:t xml:space="preserve">The finance department employee changes the employee’s </w:t>
-      </w:r>
-      <w:proofErr w:type="gramStart"/>
-      <w:r>
-        <w:rPr>
-          <w:bCs/>
-          <w:sz w:val="24"/>
-          <w:szCs w:val="24"/>
-        </w:rPr>
-        <w:t>information.</w:t>
-      </w:r>
-      <w:r>
-        <w:rPr>
-          <w:sz w:val="24"/>
-          <w:szCs w:val="24"/>
-        </w:rPr>
-        <w:t>*</w:t>
-      </w:r>
-      <w:proofErr w:type="gramEnd"/>
-      <w:r>
-        <w:rPr>
-          <w:sz w:val="24"/>
-          <w:szCs w:val="24"/>
-        </w:rPr>
-        <w:t>004</w:t>
+        <w:t>The finance department employee changes the employee’s information.</w:t>
+      </w:r>
+      <w:r>
+        <w:rPr>
+          <w:sz w:val="24"/>
+          <w:szCs w:val="24"/>
+        </w:rPr>
+        <w:t>*004</w:t>
       </w:r>
     </w:p>
     <w:p>
@@ -14169,7 +13937,7 @@
                     <pic:cNvPicPr/>
                   </pic:nvPicPr>
                   <pic:blipFill>
-                    <a:blip r:embed="rId22"/>
+                    <a:blip r:embed="rId23"/>
                     <a:stretch>
                       <a:fillRect/>
                     </a:stretch>
@@ -14234,16 +14002,129 @@
     </w:p>
     <w:p>
       <w:pPr>
+        <w:rPr>
+          <w:sz w:val="24"/>
+          <w:szCs w:val="24"/>
+        </w:rPr>
+      </w:pPr>
+      <w:r>
+        <w:rPr>
+          <w:sz w:val="24"/>
+          <w:szCs w:val="24"/>
+        </w:rPr>
+        <w:drawing>
+          <wp:inline distT="0" distB="0" distL="0" distR="0" wp14:anchorId="1A140720" wp14:editId="0D6211D2">
+            <wp:extent cx="5382376" cy="6744641"/>
+            <wp:effectExtent l="0" t="0" r="8890" b="0"/>
+            <wp:docPr id="11" name="Picture 11"/>
+            <wp:cNvGraphicFramePr>
+              <a:graphicFrameLocks xmlns:a="http://schemas.openxmlformats.org/drawingml/2006/main" noChangeAspect="1"/>
+            </wp:cNvGraphicFramePr>
+            <a:graphic xmlns:a="http://schemas.openxmlformats.org/drawingml/2006/main">
+              <a:graphicData uri="http://schemas.openxmlformats.org/drawingml/2006/picture">
+                <pic:pic xmlns:pic="http://schemas.openxmlformats.org/drawingml/2006/picture">
+                  <pic:nvPicPr>
+                    <pic:cNvPr id="1" name=""/>
+                    <pic:cNvPicPr/>
+                  </pic:nvPicPr>
+                  <pic:blipFill>
+                    <a:blip r:embed="rId24"/>
+                    <a:stretch>
+                      <a:fillRect/>
+                    </a:stretch>
+                  </pic:blipFill>
+                  <pic:spPr>
+                    <a:xfrm>
+                      <a:off x="0" y="0"/>
+                      <a:ext cx="5382376" cy="6744641"/>
+                    </a:xfrm>
+                    <a:prstGeom prst="rect">
+                      <a:avLst/>
+                    </a:prstGeom>
+                  </pic:spPr>
+                </pic:pic>
+              </a:graphicData>
+            </a:graphic>
+          </wp:inline>
+        </w:drawing>
+      </w:r>
+    </w:p>
+    <w:p>
+      <w:pPr>
         <w:pStyle w:val="Heading1"/>
         <w:rPr>
+          <w:sz w:val="24"/>
           <w:lang w:val="fr-CA"/>
         </w:rPr>
       </w:pPr>
-      <w:r>
+    </w:p>
+    <w:p>
+      <w:pPr>
+        <w:pStyle w:val="Heading1"/>
         <w:rPr>
           <w:sz w:val="24"/>
           <w:lang w:val="fr-CA"/>
         </w:rPr>
+      </w:pPr>
+    </w:p>
+    <w:p>
+      <w:pPr>
+        <w:pStyle w:val="Heading1"/>
+        <w:rPr>
+          <w:sz w:val="24"/>
+          <w:lang w:val="fr-CA"/>
+        </w:rPr>
+      </w:pPr>
+    </w:p>
+    <w:p>
+      <w:pPr>
+        <w:pStyle w:val="Heading1"/>
+        <w:rPr>
+          <w:sz w:val="24"/>
+          <w:lang w:val="fr-CA"/>
+        </w:rPr>
+      </w:pPr>
+    </w:p>
+    <w:p>
+      <w:pPr>
+        <w:pStyle w:val="Heading1"/>
+        <w:rPr>
+          <w:sz w:val="24"/>
+          <w:lang w:val="fr-CA"/>
+        </w:rPr>
+      </w:pPr>
+    </w:p>
+    <w:p>
+      <w:pPr>
+        <w:pStyle w:val="Heading1"/>
+        <w:rPr>
+          <w:sz w:val="24"/>
+          <w:lang w:val="fr-CA"/>
+        </w:rPr>
+      </w:pPr>
+    </w:p>
+    <w:p>
+      <w:pPr>
+        <w:pStyle w:val="Heading1"/>
+        <w:rPr>
+          <w:sz w:val="24"/>
+          <w:lang w:val="fr-CA"/>
+        </w:rPr>
+      </w:pPr>
+    </w:p>
+    <w:p>
+      <w:pPr>
+        <w:pStyle w:val="Heading1"/>
+        <w:rPr>
+          <w:lang w:val="fr-CA"/>
+        </w:rPr>
+      </w:pPr>
+      <w:r>
+        <w:rPr>
+          <w:sz w:val="24"/>
+          <w:lang w:val="fr-CA"/>
+        </w:rPr>
+        <w:lastRenderedPageBreak/>
         <w:t>E2 Front ends:</w:t>
       </w:r>
     </w:p>
@@ -14252,16 +14133,11 @@
         <w:pStyle w:val="Heading2"/>
       </w:pPr>
       <w:r>
-        <w:t xml:space="preserve">Archive </w:t>
-      </w:r>
-      <w:proofErr w:type="gramStart"/>
-      <w:r>
-        <w:t xml:space="preserve">Employee </w:t>
+        <w:t xml:space="preserve">Archive Employee </w:t>
       </w:r>
       <w:r>
         <w:t>:</w:t>
       </w:r>
-      <w:proofErr w:type="gramEnd"/>
     </w:p>
     <w:p>
       <w:pPr>
@@ -14293,7 +14169,7 @@
                     </pic:cNvPicPr>
                   </pic:nvPicPr>
                   <pic:blipFill>
-                    <a:blip r:embed="rId23">
+                    <a:blip r:embed="rId25">
                       <a:extLst>
                         <a:ext uri="{28A0092B-C50C-407E-A947-70E740481C1C}">
                           <a14:useLocalDpi xmlns:a14="http://schemas.microsoft.com/office/drawing/2010/main" val="0"/>
@@ -14361,7 +14237,7 @@
                     <pic:cNvPicPr/>
                   </pic:nvPicPr>
                   <pic:blipFill>
-                    <a:blip r:embed="rId24"/>
+                    <a:blip r:embed="rId26"/>
                     <a:stretch>
                       <a:fillRect/>
                     </a:stretch>
@@ -14410,7 +14286,7 @@
                     <pic:cNvPicPr/>
                   </pic:nvPicPr>
                   <pic:blipFill>
-                    <a:blip r:embed="rId25"/>
+                    <a:blip r:embed="rId27"/>
                     <a:stretch>
                       <a:fillRect/>
                     </a:stretch>
@@ -14471,7 +14347,7 @@
                     <pic:cNvPicPr/>
                   </pic:nvPicPr>
                   <pic:blipFill>
-                    <a:blip r:embed="rId26"/>
+                    <a:blip r:embed="rId28"/>
                     <a:stretch>
                       <a:fillRect/>
                     </a:stretch>
@@ -14548,6 +14424,7 @@
           <w:showingPlcHdr/>
           <w15:appearance w15:val="hidden"/>
         </w:sdtPr>
+        <w:sdtEndPr/>
         <w:sdtContent>
           <w:r>
             <w:t>memo</w:t>
@@ -14701,6 +14578,7 @@
                   <w:showingPlcHdr/>
                   <w15:appearance w15:val="hidden"/>
                 </w:sdtPr>
+                <w:sdtEndPr/>
                 <w:sdtContent>
                   <w:tc>
                     <w:tcPr>
@@ -14789,6 +14667,7 @@
                       <w:showingPlcHdr/>
                       <w15:appearance w15:val="hidden"/>
                     </w:sdtPr>
+                    <w:sdtEndPr/>
                     <w:sdtContent>
                       <w:r>
                         <w:rPr>
@@ -14822,23 +14701,7 @@
                       <w:sz w:val="24"/>
                       <w:szCs w:val="24"/>
                     </w:rPr>
-                    <w:t xml:space="preserve">Old </w:t>
-                  </w:r>
-                  <w:proofErr w:type="gramStart"/>
-                  <w:r>
-                    <w:rPr>
-                      <w:sz w:val="24"/>
-                      <w:szCs w:val="24"/>
-                    </w:rPr>
-                    <w:t>But</w:t>
-                  </w:r>
-                  <w:proofErr w:type="gramEnd"/>
-                  <w:r>
-                    <w:rPr>
-                      <w:sz w:val="24"/>
-                      <w:szCs w:val="24"/>
-                    </w:rPr>
-                    <w:t xml:space="preserve"> Gold Development</w:t>
+                    <w:t>Old But Gold Development</w:t>
                   </w:r>
                 </w:p>
               </w:tc>
@@ -14877,6 +14740,7 @@
                       <w:showingPlcHdr/>
                       <w15:appearance w15:val="hidden"/>
                     </w:sdtPr>
+                    <w:sdtEndPr/>
                     <w:sdtContent>
                       <w:r>
                         <w:rPr>
@@ -14942,6 +14806,7 @@
                       <w:showingPlcHdr/>
                       <w15:appearance w15:val="hidden"/>
                     </w:sdtPr>
+                    <w:sdtEndPr/>
                     <w:sdtContent>
                       <w:r>
                         <w:rPr>
@@ -15017,6 +14882,7 @@
                       <w:showingPlcHdr/>
                       <w15:appearance w15:val="hidden"/>
                     </w:sdtPr>
+                    <w:sdtEndPr/>
                     <w:sdtContent>
                       <w:r>
                         <w:rPr>
@@ -15283,23 +15149,7 @@
                 <w:sz w:val="24"/>
                 <w:szCs w:val="24"/>
               </w:rPr>
-              <w:t>Remove the word ‘</w:t>
-            </w:r>
-            <w:proofErr w:type="spellStart"/>
-            <w:r>
-              <w:rPr>
-                <w:sz w:val="24"/>
-                <w:szCs w:val="24"/>
-              </w:rPr>
-              <w:t>groupbox</w:t>
-            </w:r>
-            <w:proofErr w:type="spellEnd"/>
-            <w:r>
-              <w:rPr>
-                <w:sz w:val="24"/>
-                <w:szCs w:val="24"/>
-              </w:rPr>
-              <w:t>’</w:t>
+              <w:t>Remove the word ‘groupbox’</w:t>
             </w:r>
           </w:p>
           <w:p>
@@ -15725,7 +15575,7 @@
                     <pic:cNvPicPr/>
                   </pic:nvPicPr>
                   <pic:blipFill>
-                    <a:blip r:embed="rId27"/>
+                    <a:blip r:embed="rId29"/>
                     <a:stretch>
                       <a:fillRect/>
                     </a:stretch>
@@ -15763,11 +15613,120 @@
           <w:szCs w:val="24"/>
         </w:rPr>
       </w:pPr>
-      <w:r>
-        <w:rPr>
-          <w:sz w:val="24"/>
-          <w:szCs w:val="24"/>
-        </w:rPr>
+    </w:p>
+    <w:p>
+      <w:pPr>
+        <w:ind w:left="360"/>
+        <w:rPr>
+          <w:sz w:val="24"/>
+          <w:szCs w:val="24"/>
+        </w:rPr>
+      </w:pPr>
+    </w:p>
+    <w:p>
+      <w:pPr>
+        <w:ind w:left="360"/>
+        <w:rPr>
+          <w:sz w:val="24"/>
+          <w:szCs w:val="24"/>
+        </w:rPr>
+      </w:pPr>
+    </w:p>
+    <w:p>
+      <w:pPr>
+        <w:ind w:left="360"/>
+        <w:rPr>
+          <w:sz w:val="24"/>
+          <w:szCs w:val="24"/>
+        </w:rPr>
+      </w:pPr>
+    </w:p>
+    <w:p>
+      <w:pPr>
+        <w:ind w:left="360"/>
+        <w:rPr>
+          <w:sz w:val="24"/>
+          <w:szCs w:val="24"/>
+        </w:rPr>
+      </w:pPr>
+    </w:p>
+    <w:p>
+      <w:pPr>
+        <w:ind w:left="360"/>
+        <w:rPr>
+          <w:sz w:val="24"/>
+          <w:szCs w:val="24"/>
+        </w:rPr>
+      </w:pPr>
+    </w:p>
+    <w:p>
+      <w:pPr>
+        <w:ind w:left="360"/>
+        <w:rPr>
+          <w:sz w:val="24"/>
+          <w:szCs w:val="24"/>
+        </w:rPr>
+      </w:pPr>
+    </w:p>
+    <w:p>
+      <w:pPr>
+        <w:ind w:left="360"/>
+        <w:rPr>
+          <w:sz w:val="24"/>
+          <w:szCs w:val="24"/>
+        </w:rPr>
+      </w:pPr>
+    </w:p>
+    <w:p>
+      <w:pPr>
+        <w:ind w:left="360"/>
+        <w:rPr>
+          <w:sz w:val="24"/>
+          <w:szCs w:val="24"/>
+        </w:rPr>
+      </w:pPr>
+    </w:p>
+    <w:p>
+      <w:pPr>
+        <w:ind w:left="360"/>
+        <w:rPr>
+          <w:sz w:val="24"/>
+          <w:szCs w:val="24"/>
+        </w:rPr>
+      </w:pPr>
+    </w:p>
+    <w:p>
+      <w:pPr>
+        <w:ind w:left="360"/>
+        <w:rPr>
+          <w:sz w:val="24"/>
+          <w:szCs w:val="24"/>
+        </w:rPr>
+      </w:pPr>
+    </w:p>
+    <w:p>
+      <w:pPr>
+        <w:ind w:left="360"/>
+        <w:rPr>
+          <w:sz w:val="24"/>
+          <w:szCs w:val="24"/>
+        </w:rPr>
+      </w:pPr>
+    </w:p>
+    <w:p>
+      <w:pPr>
+        <w:ind w:left="360"/>
+        <w:rPr>
+          <w:sz w:val="24"/>
+          <w:szCs w:val="24"/>
+        </w:rPr>
+      </w:pPr>
+      <w:r>
+        <w:rPr>
+          <w:sz w:val="24"/>
+          <w:szCs w:val="24"/>
+        </w:rPr>
+        <w:lastRenderedPageBreak/>
         <w:t>C</w:t>
       </w:r>
       <w:r>
@@ -15802,9 +15761,139 @@
           <w:szCs w:val="24"/>
         </w:rPr>
       </w:pPr>
+      <w:r>
+        <w:rPr>
+          <w:sz w:val="24"/>
+          <w:szCs w:val="24"/>
+        </w:rPr>
+        <w:drawing>
+          <wp:inline distT="0" distB="0" distL="0" distR="0" wp14:anchorId="54E6834F" wp14:editId="2CF099E3">
+            <wp:extent cx="5486400" cy="7463155"/>
+            <wp:effectExtent l="0" t="0" r="0" b="4445"/>
+            <wp:docPr id="12" name="Picture 12"/>
+            <wp:cNvGraphicFramePr>
+              <a:graphicFrameLocks xmlns:a="http://schemas.openxmlformats.org/drawingml/2006/main" noChangeAspect="1"/>
+            </wp:cNvGraphicFramePr>
+            <a:graphic xmlns:a="http://schemas.openxmlformats.org/drawingml/2006/main">
+              <a:graphicData uri="http://schemas.openxmlformats.org/drawingml/2006/picture">
+                <pic:pic xmlns:pic="http://schemas.openxmlformats.org/drawingml/2006/picture">
+                  <pic:nvPicPr>
+                    <pic:cNvPr id="1" name=""/>
+                    <pic:cNvPicPr/>
+                  </pic:nvPicPr>
+                  <pic:blipFill>
+                    <a:blip r:embed="rId30"/>
+                    <a:stretch>
+                      <a:fillRect/>
+                    </a:stretch>
+                  </pic:blipFill>
+                  <pic:spPr>
+                    <a:xfrm>
+                      <a:off x="0" y="0"/>
+                      <a:ext cx="5486400" cy="7463155"/>
+                    </a:xfrm>
+                    <a:prstGeom prst="rect">
+                      <a:avLst/>
+                    </a:prstGeom>
+                  </pic:spPr>
+                </pic:pic>
+              </a:graphicData>
+            </a:graphic>
+          </wp:inline>
+        </w:drawing>
+      </w:r>
+    </w:p>
+    <w:p>
+      <w:pPr>
+        <w:ind w:left="360"/>
+        <w:rPr>
+          <w:sz w:val="24"/>
+          <w:szCs w:val="24"/>
+        </w:rPr>
+      </w:pPr>
+    </w:p>
+    <w:p>
+      <w:pPr>
+        <w:ind w:left="360"/>
+        <w:rPr>
+          <w:sz w:val="24"/>
+          <w:szCs w:val="24"/>
+        </w:rPr>
+      </w:pPr>
+    </w:p>
+    <w:p>
+      <w:pPr>
+        <w:ind w:left="360"/>
+        <w:rPr>
+          <w:sz w:val="24"/>
+          <w:szCs w:val="24"/>
+        </w:rPr>
+      </w:pPr>
+      <w:bookmarkStart w:id="20" w:name="_GoBack"/>
+      <w:bookmarkEnd w:id="20"/>
+      <w:r>
+        <w:rPr>
+          <w:sz w:val="24"/>
+          <w:szCs w:val="24"/>
+        </w:rPr>
+        <w:lastRenderedPageBreak/>
+        <w:drawing>
+          <wp:inline distT="0" distB="0" distL="0" distR="0" wp14:anchorId="51EFF51A" wp14:editId="75BE1B24">
+            <wp:extent cx="5486400" cy="7607300"/>
+            <wp:effectExtent l="0" t="0" r="0" b="0"/>
+            <wp:docPr id="13" name="Picture 13"/>
+            <wp:cNvGraphicFramePr>
+              <a:graphicFrameLocks xmlns:a="http://schemas.openxmlformats.org/drawingml/2006/main" noChangeAspect="1"/>
+            </wp:cNvGraphicFramePr>
+            <a:graphic xmlns:a="http://schemas.openxmlformats.org/drawingml/2006/main">
+              <a:graphicData uri="http://schemas.openxmlformats.org/drawingml/2006/picture">
+                <pic:pic xmlns:pic="http://schemas.openxmlformats.org/drawingml/2006/picture">
+                  <pic:nvPicPr>
+                    <pic:cNvPr id="1" name=""/>
+                    <pic:cNvPicPr/>
+                  </pic:nvPicPr>
+                  <pic:blipFill>
+                    <a:blip r:embed="rId31"/>
+                    <a:stretch>
+                      <a:fillRect/>
+                    </a:stretch>
+                  </pic:blipFill>
+                  <pic:spPr>
+                    <a:xfrm>
+                      <a:off x="0" y="0"/>
+                      <a:ext cx="5486400" cy="7607300"/>
+                    </a:xfrm>
+                    <a:prstGeom prst="rect">
+                      <a:avLst/>
+                    </a:prstGeom>
+                  </pic:spPr>
+                </pic:pic>
+              </a:graphicData>
+            </a:graphic>
+          </wp:inline>
+        </w:drawing>
+      </w:r>
+    </w:p>
+    <w:p>
+      <w:pPr>
+        <w:ind w:left="360"/>
+        <w:rPr>
+          <w:sz w:val="24"/>
+          <w:szCs w:val="24"/>
+        </w:rPr>
+      </w:pPr>
+    </w:p>
+    <w:p>
+      <w:pPr>
+        <w:ind w:left="360"/>
+        <w:rPr>
+          <w:sz w:val="24"/>
+          <w:szCs w:val="24"/>
+        </w:rPr>
+      </w:pPr>
     </w:p>
     <w:sectPr>
-      <w:footerReference w:type="default" r:id="rId28"/>
+      <w:footerReference w:type="default" r:id="rId32"/>
       <w:pgSz w:w="12240" w:h="15840"/>
       <w:pgMar w:top="720" w:right="1800" w:bottom="1440" w:left="1800" w:header="720" w:footer="720" w:gutter="0"/>
       <w:cols w:space="720"/>
@@ -17359,7 +17448,7 @@
       </w:pPr>
     </w:pPrDefault>
   </w:docDefaults>
-  <w:latentStyles w:defLockedState="0" w:defUIPriority="99" w:defSemiHidden="0" w:defUnhideWhenUsed="0" w:defQFormat="0" w:count="375">
+  <w:latentStyles w:defLockedState="0" w:defUIPriority="99" w:defSemiHidden="0" w:defUnhideWhenUsed="0" w:defQFormat="0" w:count="376">
     <w:lsdException w:name="Normal" w:uiPriority="0" w:qFormat="1"/>
     <w:lsdException w:name="heading 1" w:uiPriority="2" w:qFormat="1"/>
     <w:lsdException w:name="heading 2" w:semiHidden="1" w:uiPriority="9" w:unhideWhenUsed="1" w:qFormat="1"/>
@@ -17465,7 +17554,6 @@
     <w:lsdException w:name="HTML Sample" w:semiHidden="1" w:unhideWhenUsed="1"/>
     <w:lsdException w:name="HTML Typewriter" w:semiHidden="1" w:unhideWhenUsed="1"/>
     <w:lsdException w:name="HTML Variable" w:semiHidden="1" w:unhideWhenUsed="1"/>
-    <w:lsdException w:name="Normal Table" w:semiHidden="1" w:unhideWhenUsed="1"/>
     <w:lsdException w:name="annotation subject" w:semiHidden="1" w:unhideWhenUsed="1"/>
     <w:lsdException w:name="No List" w:semiHidden="1" w:unhideWhenUsed="1"/>
     <w:lsdException w:name="Outline List 1" w:semiHidden="1" w:unhideWhenUsed="1"/>
@@ -17512,10 +17600,8 @@
     <w:lsdException w:name="Table Subtle 2" w:semiHidden="1" w:unhideWhenUsed="1"/>
     <w:lsdException w:name="Table Web 1" w:semiHidden="1" w:unhideWhenUsed="1"/>
     <w:lsdException w:name="Table Web 2" w:semiHidden="1" w:unhideWhenUsed="1"/>
-    <w:lsdException w:name="Table Web 3" w:semiHidden="1" w:unhideWhenUsed="1"/>
     <w:lsdException w:name="Balloon Text" w:semiHidden="1" w:unhideWhenUsed="1"/>
     <w:lsdException w:name="Table Grid" w:uiPriority="1"/>
-    <w:lsdException w:name="Table Theme" w:semiHidden="1" w:unhideWhenUsed="1"/>
     <w:lsdException w:name="Placeholder Text" w:semiHidden="1"/>
     <w:lsdException w:name="No Spacing" w:uiPriority="1" w:qFormat="1"/>
     <w:lsdException w:name="Light Shading" w:uiPriority="60"/>
@@ -17735,6 +17821,7 @@
     <w:lsdException w:name="Smart Hyperlink" w:semiHidden="1" w:unhideWhenUsed="1"/>
     <w:lsdException w:name="Hashtag" w:semiHidden="1" w:unhideWhenUsed="1"/>
     <w:lsdException w:name="Unresolved Mention" w:semiHidden="1" w:unhideWhenUsed="1"/>
+    <w:lsdException w:name="Smart Link" w:semiHidden="1" w:unhideWhenUsed="1"/>
   </w:latentStyles>
   <w:style w:type="paragraph" w:default="1" w:styleId="Normal">
     <w:name w:val="Normal"/>
@@ -18623,7 +18710,7 @@
     <w:charset w:val="00"/>
     <w:family w:val="swiss"/>
     <w:pitch w:val="variable"/>
-    <w:sig w:usb0="E0002AFF" w:usb1="C000247B" w:usb2="00000009" w:usb3="00000000" w:csb0="000001FF" w:csb1="00000000"/>
+    <w:sig w:usb0="E0002EFF" w:usb1="C000247B" w:usb2="00000009" w:usb3="00000000" w:csb0="000001FF" w:csb1="00000000"/>
   </w:font>
   <w:font w:name="Courier New">
     <w:panose1 w:val="02070309020205020404"/>
@@ -18694,6 +18781,7 @@
   <w:rsids>
     <w:rsidRoot w:val="001F25BF"/>
     <w:rsid w:val="001F25BF"/>
+    <w:rsid w:val="00760D7D"/>
     <w:rsid w:val="00956C3B"/>
     <w:rsid w:val="00B46FD5"/>
   </w:rsids>
@@ -18735,7 +18823,7 @@
       </w:pPr>
     </w:pPrDefault>
   </w:docDefaults>
-  <w:latentStyles w:defLockedState="0" w:defUIPriority="99" w:defSemiHidden="0" w:defUnhideWhenUsed="0" w:defQFormat="0" w:count="375">
+  <w:latentStyles w:defLockedState="0" w:defUIPriority="99" w:defSemiHidden="0" w:defUnhideWhenUsed="0" w:defQFormat="0" w:count="376">
     <w:lsdException w:name="Normal" w:uiPriority="0" w:qFormat="1"/>
     <w:lsdException w:name="heading 1" w:uiPriority="9" w:qFormat="1"/>
     <w:lsdException w:name="heading 2" w:semiHidden="1" w:uiPriority="9" w:unhideWhenUsed="1" w:qFormat="1"/>
@@ -18841,7 +18929,6 @@
     <w:lsdException w:name="HTML Sample" w:semiHidden="1" w:unhideWhenUsed="1"/>
     <w:lsdException w:name="HTML Typewriter" w:semiHidden="1" w:unhideWhenUsed="1"/>
     <w:lsdException w:name="HTML Variable" w:semiHidden="1" w:unhideWhenUsed="1"/>
-    <w:lsdException w:name="Normal Table" w:semiHidden="1" w:unhideWhenUsed="1"/>
     <w:lsdException w:name="annotation subject" w:semiHidden="1" w:unhideWhenUsed="1"/>
     <w:lsdException w:name="No List" w:semiHidden="1" w:unhideWhenUsed="1"/>
     <w:lsdException w:name="Outline List 1" w:semiHidden="1" w:unhideWhenUsed="1"/>
@@ -18888,10 +18975,8 @@
     <w:lsdException w:name="Table Subtle 2" w:semiHidden="1" w:unhideWhenUsed="1"/>
     <w:lsdException w:name="Table Web 1" w:semiHidden="1" w:unhideWhenUsed="1"/>
     <w:lsdException w:name="Table Web 2" w:semiHidden="1" w:unhideWhenUsed="1"/>
-    <w:lsdException w:name="Table Web 3" w:semiHidden="1" w:unhideWhenUsed="1"/>
     <w:lsdException w:name="Balloon Text" w:semiHidden="1" w:unhideWhenUsed="1"/>
     <w:lsdException w:name="Table Grid" w:uiPriority="39"/>
-    <w:lsdException w:name="Table Theme" w:semiHidden="1" w:unhideWhenUsed="1"/>
     <w:lsdException w:name="Placeholder Text" w:semiHidden="1"/>
     <w:lsdException w:name="No Spacing" w:uiPriority="1" w:qFormat="1"/>
     <w:lsdException w:name="Light Shading" w:uiPriority="60"/>
@@ -19111,6 +19196,7 @@
     <w:lsdException w:name="Smart Hyperlink" w:semiHidden="1" w:unhideWhenUsed="1"/>
     <w:lsdException w:name="Hashtag" w:semiHidden="1" w:unhideWhenUsed="1"/>
     <w:lsdException w:name="Unresolved Mention" w:semiHidden="1" w:unhideWhenUsed="1"/>
+    <w:lsdException w:name="Smart Link" w:semiHidden="1" w:unhideWhenUsed="1"/>
   </w:latentStyles>
   <w:style w:type="paragraph" w:default="1" w:styleId="Normal">
     <w:name w:val="Normal"/>
@@ -19529,7 +19615,7 @@
 </file>
 
 <file path=customXml/itemProps1.xml><?xml version="1.0" encoding="utf-8"?>
-<ds:datastoreItem xmlns:ds="http://schemas.openxmlformats.org/officeDocument/2006/customXml" ds:itemID="{2B601019-133C-47AC-99C1-21953F45561F}">
+<ds:datastoreItem xmlns:ds="http://schemas.openxmlformats.org/officeDocument/2006/customXml" ds:itemID="{3E5F86C4-5EAE-4078-AEFB-EEACC5181617}">
   <ds:schemaRefs>
     <ds:schemaRef ds:uri="http://schemas.openxmlformats.org/officeDocument/2006/bibliography"/>
   </ds:schemaRefs>

</xml_diff>

<commit_message>
added cover page to final doc
</commit_message>
<xml_diff>
--- a/MacroWelding_FinalProjectDocument.docx
+++ b/MacroWelding_FinalProjectDocument.docx
@@ -3,9 +3,457 @@
 <w:document xmlns:wpc="http://schemas.microsoft.com/office/word/2010/wordprocessingCanvas" xmlns:cx="http://schemas.microsoft.com/office/drawing/2014/chartex" xmlns:cx1="http://schemas.microsoft.com/office/drawing/2015/9/8/chartex" xmlns:cx2="http://schemas.microsoft.com/office/drawing/2015/10/21/chartex" xmlns:cx3="http://schemas.microsoft.com/office/drawing/2016/5/9/chartex" xmlns:cx4="http://schemas.microsoft.com/office/drawing/2016/5/10/chartex" xmlns:cx5="http://schemas.microsoft.com/office/drawing/2016/5/11/chartex" xmlns:cx6="http://schemas.microsoft.com/office/drawing/2016/5/12/chartex" xmlns:cx7="http://schemas.microsoft.com/office/drawing/2016/5/13/chartex" xmlns:cx8="http://schemas.microsoft.com/office/drawing/2016/5/14/chartex" xmlns:mc="http://schemas.openxmlformats.org/markup-compatibility/2006" xmlns:aink="http://schemas.microsoft.com/office/drawing/2016/ink" xmlns:am3d="http://schemas.microsoft.com/office/drawing/2017/model3d" xmlns:o="urn:schemas-microsoft-com:office:office" xmlns:r="http://schemas.openxmlformats.org/officeDocument/2006/relationships" xmlns:m="http://schemas.openxmlformats.org/officeDocument/2006/math" xmlns:v="urn:schemas-microsoft-com:vml" xmlns:wp14="http://schemas.microsoft.com/office/word/2010/wordprocessingDrawing" xmlns:wp="http://schemas.openxmlformats.org/drawingml/2006/wordprocessingDrawing" xmlns:w10="urn:schemas-microsoft-com:office:word" xmlns:w="http://schemas.openxmlformats.org/wordprocessingml/2006/main" xmlns:w14="http://schemas.microsoft.com/office/word/2010/wordml" xmlns:w15="http://schemas.microsoft.com/office/word/2012/wordml" xmlns:w16cid="http://schemas.microsoft.com/office/word/2016/wordml/cid" xmlns:w16se="http://schemas.microsoft.com/office/word/2015/wordml/symex" xmlns:wpg="http://schemas.microsoft.com/office/word/2010/wordprocessingGroup" xmlns:wpi="http://schemas.microsoft.com/office/word/2010/wordprocessingInk" xmlns:wne="http://schemas.microsoft.com/office/word/2006/wordml" xmlns:wps="http://schemas.microsoft.com/office/word/2010/wordprocessingShape" mc:Ignorable="w14 w15 w16se w16cid wp14">
   <w:body>
     <w:p>
-      <w:pPr>
-        <w:pStyle w:val="Title"/>
-        <w:rPr>
+      <w:r>
+        <w:rPr>
+          <w:noProof/>
+        </w:rPr>
+        <mc:AlternateContent>
+          <mc:Choice Requires="wps">
+            <w:drawing>
+              <wp:anchor distT="45720" distB="45720" distL="114300" distR="114300" simplePos="0" relativeHeight="251678720" behindDoc="0" locked="0" layoutInCell="1" allowOverlap="1" wp14:anchorId="684F90E8" wp14:editId="4F771263">
+                <wp:simplePos x="0" y="0"/>
+                <wp:positionH relativeFrom="margin">
+                  <wp:align>right</wp:align>
+                </wp:positionH>
+                <wp:positionV relativeFrom="paragraph">
+                  <wp:posOffset>5915025</wp:posOffset>
+                </wp:positionV>
+                <wp:extent cx="1314450" cy="1404620"/>
+                <wp:effectExtent l="0" t="0" r="19050" b="11430"/>
+                <wp:wrapSquare wrapText="bothSides"/>
+                <wp:docPr id="14" name="Text Box 2"/>
+                <wp:cNvGraphicFramePr>
+                  <a:graphicFrameLocks xmlns:a="http://schemas.openxmlformats.org/drawingml/2006/main"/>
+                </wp:cNvGraphicFramePr>
+                <a:graphic xmlns:a="http://schemas.openxmlformats.org/drawingml/2006/main">
+                  <a:graphicData uri="http://schemas.microsoft.com/office/word/2010/wordprocessingShape">
+                    <wps:wsp>
+                      <wps:cNvSpPr txBox="1">
+                        <a:spLocks noChangeArrowheads="1"/>
+                      </wps:cNvSpPr>
+                      <wps:spPr bwMode="auto">
+                        <a:xfrm>
+                          <a:off x="0" y="0"/>
+                          <a:ext cx="1314450" cy="1404620"/>
+                        </a:xfrm>
+                        <a:prstGeom prst="rect">
+                          <a:avLst/>
+                        </a:prstGeom>
+                        <a:solidFill>
+                          <a:srgbClr val="FFFFFF"/>
+                        </a:solidFill>
+                        <a:ln w="9525">
+                          <a:solidFill>
+                            <a:srgbClr val="000000"/>
+                          </a:solidFill>
+                          <a:miter lim="800000"/>
+                          <a:headEnd/>
+                          <a:tailEnd/>
+                        </a:ln>
+                      </wps:spPr>
+                      <wps:txbx>
+                        <w:txbxContent>
+                          <w:p>
+                            <w:pPr>
+                              <w:rPr>
+                                <w:sz w:val="36"/>
+                                <w:szCs w:val="36"/>
+                              </w:rPr>
+                            </w:pPr>
+                            <w:r>
+                              <w:rPr>
+                                <w:sz w:val="36"/>
+                                <w:szCs w:val="36"/>
+                              </w:rPr>
+                              <w:t>2019-06-12</w:t>
+                            </w:r>
+                          </w:p>
+                        </w:txbxContent>
+                      </wps:txbx>
+                      <wps:bodyPr rot="0" vert="horz" wrap="square" lIns="91440" tIns="45720" rIns="91440" bIns="45720" anchor="t" anchorCtr="0">
+                        <a:spAutoFit/>
+                      </wps:bodyPr>
+                    </wps:wsp>
+                  </a:graphicData>
+                </a:graphic>
+                <wp14:sizeRelH relativeFrom="margin">
+                  <wp14:pctWidth>0</wp14:pctWidth>
+                </wp14:sizeRelH>
+                <wp14:sizeRelV relativeFrom="margin">
+                  <wp14:pctHeight>20000</wp14:pctHeight>
+                </wp14:sizeRelV>
+              </wp:anchor>
+            </w:drawing>
+          </mc:Choice>
+          <mc:Fallback>
+            <w:pict>
+              <v:shapetype w14:anchorId="684F90E8" id="_x0000_t202" coordsize="21600,21600" o:spt="202" path="m,l,21600r21600,l21600,xe">
+                <v:stroke joinstyle="miter"/>
+                <v:path gradientshapeok="t" o:connecttype="rect"/>
+              </v:shapetype>
+              <v:shape id="Text Box 2" o:spid="_x0000_s1026" type="#_x0000_t202" style="position:absolute;margin-left:52.3pt;margin-top:465.75pt;width:103.5pt;height:110.6pt;z-index:251678720;visibility:visible;mso-wrap-style:square;mso-width-percent:0;mso-height-percent:200;mso-wrap-distance-left:9pt;mso-wrap-distance-top:3.6pt;mso-wrap-distance-right:9pt;mso-wrap-distance-bottom:3.6pt;mso-position-horizontal:right;mso-position-horizontal-relative:margin;mso-position-vertical:absolute;mso-position-vertical-relative:text;mso-width-percent:0;mso-height-percent:200;mso-width-relative:margin;mso-height-relative:margin;v-text-anchor:top" o:gfxdata="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">
+                <v:textbox style="mso-fit-shape-to-text:t">
+                  <w:txbxContent>
+                    <w:p>
+                      <w:pPr>
+                        <w:rPr>
+                          <w:sz w:val="36"/>
+                          <w:szCs w:val="36"/>
+                        </w:rPr>
+                      </w:pPr>
+                      <w:r>
+                        <w:rPr>
+                          <w:sz w:val="36"/>
+                          <w:szCs w:val="36"/>
+                        </w:rPr>
+                        <w:t>2019-06-12</w:t>
+                      </w:r>
+                    </w:p>
+                  </w:txbxContent>
+                </v:textbox>
+                <w10:wrap type="square" anchorx="margin"/>
+              </v:shape>
+            </w:pict>
+          </mc:Fallback>
+        </mc:AlternateContent>
+      </w:r>
+      <w:r>
+        <w:rPr>
+          <w:noProof/>
+          <w:lang w:val="en-GB" w:eastAsia="en-GB"/>
+        </w:rPr>
+        <w:drawing>
+          <wp:anchor distT="0" distB="0" distL="114300" distR="114300" simplePos="0" relativeHeight="251676672" behindDoc="0" locked="0" layoutInCell="1" allowOverlap="1" wp14:anchorId="415CBC58" wp14:editId="2A76C276">
+            <wp:simplePos x="0" y="0"/>
+            <wp:positionH relativeFrom="margin">
+              <wp:posOffset>4019550</wp:posOffset>
+            </wp:positionH>
+            <wp:positionV relativeFrom="paragraph">
+              <wp:posOffset>2819400</wp:posOffset>
+            </wp:positionV>
+            <wp:extent cx="1903095" cy="1903095"/>
+            <wp:effectExtent l="0" t="0" r="0" b="0"/>
+            <wp:wrapNone/>
+            <wp:docPr id="18" name="Picture 18" descr="https://cdn.discordapp.com/attachments/570615912106033163/570621091027091456/e4f1b978-99ba-4f3e-ac8e-44f250236b46.png"/>
+            <wp:cNvGraphicFramePr>
+              <a:graphicFrameLocks xmlns:a="http://schemas.openxmlformats.org/drawingml/2006/main" noChangeAspect="1"/>
+            </wp:cNvGraphicFramePr>
+            <a:graphic xmlns:a="http://schemas.openxmlformats.org/drawingml/2006/main">
+              <a:graphicData uri="http://schemas.openxmlformats.org/drawingml/2006/picture">
+                <pic:pic xmlns:pic="http://schemas.openxmlformats.org/drawingml/2006/picture">
+                  <pic:nvPicPr>
+                    <pic:cNvPr id="0" name="Picture 3" descr="https://cdn.discordapp.com/attachments/570615912106033163/570621091027091456/e4f1b978-99ba-4f3e-ac8e-44f250236b46.png"/>
+                    <pic:cNvPicPr>
+                      <a:picLocks noChangeAspect="1" noChangeArrowheads="1"/>
+                    </pic:cNvPicPr>
+                  </pic:nvPicPr>
+                  <pic:blipFill>
+                    <a:blip r:embed="rId8">
+                      <a:extLst>
+                        <a:ext uri="{28A0092B-C50C-407E-A947-70E740481C1C}">
+                          <a14:useLocalDpi xmlns:a14="http://schemas.microsoft.com/office/drawing/2010/main" val="0"/>
+                        </a:ext>
+                      </a:extLst>
+                    </a:blip>
+                    <a:srcRect/>
+                    <a:stretch>
+                      <a:fillRect/>
+                    </a:stretch>
+                  </pic:blipFill>
+                  <pic:spPr bwMode="auto">
+                    <a:xfrm>
+                      <a:off x="0" y="0"/>
+                      <a:ext cx="1903095" cy="1903095"/>
+                    </a:xfrm>
+                    <a:prstGeom prst="rect">
+                      <a:avLst/>
+                    </a:prstGeom>
+                    <a:noFill/>
+                    <a:ln>
+                      <a:noFill/>
+                    </a:ln>
+                  </pic:spPr>
+                </pic:pic>
+              </a:graphicData>
+            </a:graphic>
+            <wp14:sizeRelH relativeFrom="page">
+              <wp14:pctWidth>0</wp14:pctWidth>
+            </wp14:sizeRelH>
+            <wp14:sizeRelV relativeFrom="page">
+              <wp14:pctHeight>0</wp14:pctHeight>
+            </wp14:sizeRelV>
+          </wp:anchor>
+        </w:drawing>
+      </w:r>
+      <w:r>
+        <w:rPr>
+          <w:noProof/>
+          <w:lang w:val="en-GB" w:eastAsia="en-GB"/>
+        </w:rPr>
+        <mc:AlternateContent>
+          <mc:Choice Requires="wpg">
+            <w:drawing>
+              <wp:anchor distT="0" distB="0" distL="114300" distR="114300" simplePos="0" relativeHeight="251675648" behindDoc="1" locked="0" layoutInCell="1" allowOverlap="1" wp14:anchorId="5EBDAA6B" wp14:editId="2D3FC408">
+                <wp:simplePos x="0" y="0"/>
+                <wp:positionH relativeFrom="margin">
+                  <wp:align>center</wp:align>
+                </wp:positionH>
+                <wp:positionV relativeFrom="page">
+                  <wp:posOffset>314325</wp:posOffset>
+                </wp:positionV>
+                <wp:extent cx="7315200" cy="1215391"/>
+                <wp:effectExtent l="0" t="0" r="1270" b="1905"/>
+                <wp:wrapNone/>
+                <wp:docPr id="15" name="Group 15"/>
+                <wp:cNvGraphicFramePr/>
+                <a:graphic xmlns:a="http://schemas.openxmlformats.org/drawingml/2006/main">
+                  <a:graphicData uri="http://schemas.microsoft.com/office/word/2010/wordprocessingGroup">
+                    <wpg:wgp>
+                      <wpg:cNvGrpSpPr/>
+                      <wpg:grpSpPr>
+                        <a:xfrm>
+                          <a:off x="0" y="0"/>
+                          <a:ext cx="7315200" cy="1215391"/>
+                          <a:chOff x="0" y="-1"/>
+                          <a:chExt cx="7315200" cy="1216153"/>
+                        </a:xfrm>
+                      </wpg:grpSpPr>
+                      <wps:wsp>
+                        <wps:cNvPr id="16" name="Rectangle 51"/>
+                        <wps:cNvSpPr/>
+                        <wps:spPr>
+                          <a:xfrm>
+                            <a:off x="0" y="-1"/>
+                            <a:ext cx="7315200" cy="1130373"/>
+                          </a:xfrm>
+                          <a:custGeom>
+                            <a:avLst/>
+                            <a:gdLst>
+                              <a:gd name="connsiteX0" fmla="*/ 0 w 7312660"/>
+                              <a:gd name="connsiteY0" fmla="*/ 0 h 1215390"/>
+                              <a:gd name="connsiteX1" fmla="*/ 7312660 w 7312660"/>
+                              <a:gd name="connsiteY1" fmla="*/ 0 h 1215390"/>
+                              <a:gd name="connsiteX2" fmla="*/ 7312660 w 7312660"/>
+                              <a:gd name="connsiteY2" fmla="*/ 1215390 h 1215390"/>
+                              <a:gd name="connsiteX3" fmla="*/ 0 w 7312660"/>
+                              <a:gd name="connsiteY3" fmla="*/ 1215390 h 1215390"/>
+                              <a:gd name="connsiteX4" fmla="*/ 0 w 7312660"/>
+                              <a:gd name="connsiteY4" fmla="*/ 0 h 1215390"/>
+                              <a:gd name="connsiteX0" fmla="*/ 0 w 7312660"/>
+                              <a:gd name="connsiteY0" fmla="*/ 0 h 1215390"/>
+                              <a:gd name="connsiteX1" fmla="*/ 7312660 w 7312660"/>
+                              <a:gd name="connsiteY1" fmla="*/ 0 h 1215390"/>
+                              <a:gd name="connsiteX2" fmla="*/ 7312660 w 7312660"/>
+                              <a:gd name="connsiteY2" fmla="*/ 1215390 h 1215390"/>
+                              <a:gd name="connsiteX3" fmla="*/ 3667125 w 7312660"/>
+                              <a:gd name="connsiteY3" fmla="*/ 1209675 h 1215390"/>
+                              <a:gd name="connsiteX4" fmla="*/ 0 w 7312660"/>
+                              <a:gd name="connsiteY4" fmla="*/ 1215390 h 1215390"/>
+                              <a:gd name="connsiteX5" fmla="*/ 0 w 7312660"/>
+                              <a:gd name="connsiteY5" fmla="*/ 0 h 1215390"/>
+                              <a:gd name="connsiteX0" fmla="*/ 0 w 7312660"/>
+                              <a:gd name="connsiteY0" fmla="*/ 0 h 1215390"/>
+                              <a:gd name="connsiteX1" fmla="*/ 7312660 w 7312660"/>
+                              <a:gd name="connsiteY1" fmla="*/ 0 h 1215390"/>
+                              <a:gd name="connsiteX2" fmla="*/ 7312660 w 7312660"/>
+                              <a:gd name="connsiteY2" fmla="*/ 1215390 h 1215390"/>
+                              <a:gd name="connsiteX3" fmla="*/ 3619500 w 7312660"/>
+                              <a:gd name="connsiteY3" fmla="*/ 733425 h 1215390"/>
+                              <a:gd name="connsiteX4" fmla="*/ 0 w 7312660"/>
+                              <a:gd name="connsiteY4" fmla="*/ 1215390 h 1215390"/>
+                              <a:gd name="connsiteX5" fmla="*/ 0 w 7312660"/>
+                              <a:gd name="connsiteY5" fmla="*/ 0 h 1215390"/>
+                              <a:gd name="connsiteX0" fmla="*/ 0 w 7312660"/>
+                              <a:gd name="connsiteY0" fmla="*/ 0 h 1215390"/>
+                              <a:gd name="connsiteX1" fmla="*/ 7312660 w 7312660"/>
+                              <a:gd name="connsiteY1" fmla="*/ 0 h 1215390"/>
+                              <a:gd name="connsiteX2" fmla="*/ 7312660 w 7312660"/>
+                              <a:gd name="connsiteY2" fmla="*/ 1129665 h 1215390"/>
+                              <a:gd name="connsiteX3" fmla="*/ 3619500 w 7312660"/>
+                              <a:gd name="connsiteY3" fmla="*/ 733425 h 1215390"/>
+                              <a:gd name="connsiteX4" fmla="*/ 0 w 7312660"/>
+                              <a:gd name="connsiteY4" fmla="*/ 1215390 h 1215390"/>
+                              <a:gd name="connsiteX5" fmla="*/ 0 w 7312660"/>
+                              <a:gd name="connsiteY5" fmla="*/ 0 h 1215390"/>
+                              <a:gd name="connsiteX0" fmla="*/ 9525 w 7322185"/>
+                              <a:gd name="connsiteY0" fmla="*/ 0 h 1129665"/>
+                              <a:gd name="connsiteX1" fmla="*/ 7322185 w 7322185"/>
+                              <a:gd name="connsiteY1" fmla="*/ 0 h 1129665"/>
+                              <a:gd name="connsiteX2" fmla="*/ 7322185 w 7322185"/>
+                              <a:gd name="connsiteY2" fmla="*/ 1129665 h 1129665"/>
+                              <a:gd name="connsiteX3" fmla="*/ 3629025 w 7322185"/>
+                              <a:gd name="connsiteY3" fmla="*/ 733425 h 1129665"/>
+                              <a:gd name="connsiteX4" fmla="*/ 0 w 7322185"/>
+                              <a:gd name="connsiteY4" fmla="*/ 1091565 h 1129665"/>
+                              <a:gd name="connsiteX5" fmla="*/ 9525 w 7322185"/>
+                              <a:gd name="connsiteY5" fmla="*/ 0 h 1129665"/>
+                              <a:gd name="connsiteX0" fmla="*/ 0 w 7312660"/>
+                              <a:gd name="connsiteY0" fmla="*/ 0 h 1129665"/>
+                              <a:gd name="connsiteX1" fmla="*/ 7312660 w 7312660"/>
+                              <a:gd name="connsiteY1" fmla="*/ 0 h 1129665"/>
+                              <a:gd name="connsiteX2" fmla="*/ 7312660 w 7312660"/>
+                              <a:gd name="connsiteY2" fmla="*/ 1129665 h 1129665"/>
+                              <a:gd name="connsiteX3" fmla="*/ 3619500 w 7312660"/>
+                              <a:gd name="connsiteY3" fmla="*/ 733425 h 1129665"/>
+                              <a:gd name="connsiteX4" fmla="*/ 0 w 7312660"/>
+                              <a:gd name="connsiteY4" fmla="*/ 1091565 h 1129665"/>
+                              <a:gd name="connsiteX5" fmla="*/ 0 w 7312660"/>
+                              <a:gd name="connsiteY5" fmla="*/ 0 h 1129665"/>
+                            </a:gdLst>
+                            <a:ahLst/>
+                            <a:cxnLst>
+                              <a:cxn ang="0">
+                                <a:pos x="connsiteX0" y="connsiteY0"/>
+                              </a:cxn>
+                              <a:cxn ang="0">
+                                <a:pos x="connsiteX1" y="connsiteY1"/>
+                              </a:cxn>
+                              <a:cxn ang="0">
+                                <a:pos x="connsiteX2" y="connsiteY2"/>
+                              </a:cxn>
+                              <a:cxn ang="0">
+                                <a:pos x="connsiteX3" y="connsiteY3"/>
+                              </a:cxn>
+                              <a:cxn ang="0">
+                                <a:pos x="connsiteX4" y="connsiteY4"/>
+                              </a:cxn>
+                              <a:cxn ang="0">
+                                <a:pos x="connsiteX5" y="connsiteY5"/>
+                              </a:cxn>
+                            </a:cxnLst>
+                            <a:rect l="l" t="t" r="r" b="b"/>
+                            <a:pathLst>
+                              <a:path w="7312660" h="1129665">
+                                <a:moveTo>
+                                  <a:pt x="0" y="0"/>
+                                </a:moveTo>
+                                <a:lnTo>
+                                  <a:pt x="7312660" y="0"/>
+                                </a:lnTo>
+                                <a:lnTo>
+                                  <a:pt x="7312660" y="1129665"/>
+                                </a:lnTo>
+                                <a:lnTo>
+                                  <a:pt x="3619500" y="733425"/>
+                                </a:lnTo>
+                                <a:lnTo>
+                                  <a:pt x="0" y="1091565"/>
+                                </a:lnTo>
+                                <a:lnTo>
+                                  <a:pt x="0" y="0"/>
+                                </a:lnTo>
+                                <a:close/>
+                              </a:path>
+                            </a:pathLst>
+                          </a:custGeom>
+                          <a:ln>
+                            <a:noFill/>
+                          </a:ln>
+                        </wps:spPr>
+                        <wps:style>
+                          <a:lnRef idx="2">
+                            <a:schemeClr val="accent1">
+                              <a:shade val="50000"/>
+                            </a:schemeClr>
+                          </a:lnRef>
+                          <a:fillRef idx="1">
+                            <a:schemeClr val="accent1"/>
+                          </a:fillRef>
+                          <a:effectRef idx="0">
+                            <a:schemeClr val="accent1"/>
+                          </a:effectRef>
+                          <a:fontRef idx="minor">
+                            <a:schemeClr val="lt1"/>
+                          </a:fontRef>
+                        </wps:style>
+                        <wps:bodyPr rot="0" spcFirstLastPara="0" vertOverflow="overflow" horzOverflow="overflow" vert="horz" wrap="square" lIns="91440" tIns="45720" rIns="91440" bIns="45720" numCol="1" spcCol="0" rtlCol="0" fromWordArt="0" anchor="ctr" anchorCtr="0" forceAA="0" compatLnSpc="1">
+                          <a:prstTxWarp prst="textNoShape">
+                            <a:avLst/>
+                          </a:prstTxWarp>
+                          <a:noAutofit/>
+                        </wps:bodyPr>
+                      </wps:wsp>
+                      <wps:wsp>
+                        <wps:cNvPr id="17" name="Rectangle 17"/>
+                        <wps:cNvSpPr/>
+                        <wps:spPr>
+                          <a:xfrm>
+                            <a:off x="0" y="0"/>
+                            <a:ext cx="7315200" cy="1216152"/>
+                          </a:xfrm>
+                          <a:prstGeom prst="rect">
+                            <a:avLst/>
+                          </a:prstGeom>
+                          <a:blipFill>
+                            <a:blip r:embed="rId9"/>
+                            <a:stretch>
+                              <a:fillRect r="-7574"/>
+                            </a:stretch>
+                          </a:blipFill>
+                          <a:ln>
+                            <a:noFill/>
+                          </a:ln>
+                        </wps:spPr>
+                        <wps:style>
+                          <a:lnRef idx="2">
+                            <a:schemeClr val="accent1">
+                              <a:shade val="50000"/>
+                            </a:schemeClr>
+                          </a:lnRef>
+                          <a:fillRef idx="1">
+                            <a:schemeClr val="accent1"/>
+                          </a:fillRef>
+                          <a:effectRef idx="0">
+                            <a:schemeClr val="accent1"/>
+                          </a:effectRef>
+                          <a:fontRef idx="minor">
+                            <a:schemeClr val="lt1"/>
+                          </a:fontRef>
+                        </wps:style>
+                        <wps:bodyPr rot="0" spcFirstLastPara="0" vertOverflow="overflow" horzOverflow="overflow" vert="horz" wrap="square" lIns="91440" tIns="45720" rIns="91440" bIns="45720" numCol="1" spcCol="0" rtlCol="0" fromWordArt="0" anchor="ctr" anchorCtr="0" forceAA="0" compatLnSpc="1">
+                          <a:prstTxWarp prst="textNoShape">
+                            <a:avLst/>
+                          </a:prstTxWarp>
+                          <a:noAutofit/>
+                        </wps:bodyPr>
+                      </wps:wsp>
+                    </wpg:wgp>
+                  </a:graphicData>
+                </a:graphic>
+                <wp14:sizeRelH relativeFrom="page">
+                  <wp14:pctWidth>94100</wp14:pctWidth>
+                </wp14:sizeRelH>
+                <wp14:sizeRelV relativeFrom="page">
+                  <wp14:pctHeight>12100</wp14:pctHeight>
+                </wp14:sizeRelV>
+              </wp:anchor>
+            </w:drawing>
+          </mc:Choice>
+          <mc:Fallback>
+            <w:pict>
+              <v:group w14:anchorId="0045BED7" id="Group 15" o:spid="_x0000_s1026" style="position:absolute;margin-left:0;margin-top:24.75pt;width:8in;height:95.7pt;z-index:-251640832;mso-width-percent:941;mso-height-percent:121;mso-position-horizontal:center;mso-position-horizontal-relative:margin;mso-position-vertical-relative:page;mso-width-percent:941;mso-height-percent:121" coordorigin="" coordsize="73152,12161" o:gfxdata="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">
+                <v:shape id="Rectangle 51" o:spid="_x0000_s1027" style="position:absolute;width:73152;height:11303;visibility:visible;mso-wrap-style:square;v-text-anchor:middle" coordsize="7312660,1129665" o:gfxdata="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" path="m,l7312660,r,1129665l3619500,733425,,1091565,,xe" fillcolor="#4472c4 [3204]" stroked="f" strokeweight="1pt">
+                  <v:stroke joinstyle="miter"/>
+                  <v:path arrowok="t" o:connecttype="custom" o:connectlocs="0,0;7315200,0;7315200,1130373;3620757,733885;0,1092249;0,0" o:connectangles="0,0,0,0,0,0"/>
+                </v:shape>
+                <v:rect id="Rectangle 17" o:spid="_x0000_s1028" style="position:absolute;width:73152;height:12161;visibility:visible;mso-wrap-style:square;v-text-anchor:middle" o:gfxdata="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" stroked="f" strokeweight="1pt">
+                  <v:fill r:id="rId10" o:title="" recolor="t" rotate="t" type="frame"/>
+                </v:rect>
+                <w10:wrap anchorx="margin" anchory="page"/>
+              </v:group>
+            </w:pict>
+          </mc:Fallback>
+        </mc:AlternateContent>
+      </w:r>
+    </w:p>
+    <w:p>
+      <w:pPr>
+        <w:spacing w:after="160"/>
+        <w:rPr>
+          <w:rFonts w:cstheme="majorBidi"/>
+          <w:color w:val="595959" w:themeColor="text1" w:themeTint="A6"/>
+          <w:spacing w:val="-10"/>
+          <w:kern w:val="28"/>
           <w:sz w:val="72"/>
           <w:szCs w:val="72"/>
         </w:rPr>
@@ -14,6 +462,179 @@
         <w:rPr>
           <w:noProof/>
         </w:rPr>
+        <mc:AlternateContent>
+          <mc:Choice Requires="wps">
+            <w:drawing>
+              <wp:anchor distT="45720" distB="45720" distL="114300" distR="114300" simplePos="0" relativeHeight="251677696" behindDoc="0" locked="0" layoutInCell="1" allowOverlap="1" wp14:anchorId="26092E57" wp14:editId="0D984049">
+                <wp:simplePos x="0" y="0"/>
+                <wp:positionH relativeFrom="margin">
+                  <wp:align>right</wp:align>
+                </wp:positionH>
+                <wp:positionV relativeFrom="paragraph">
+                  <wp:posOffset>4288155</wp:posOffset>
+                </wp:positionV>
+                <wp:extent cx="4914900" cy="609600"/>
+                <wp:effectExtent l="0" t="0" r="19050" b="19050"/>
+                <wp:wrapSquare wrapText="bothSides"/>
+                <wp:docPr id="217" name="Text Box 2"/>
+                <wp:cNvGraphicFramePr>
+                  <a:graphicFrameLocks xmlns:a="http://schemas.openxmlformats.org/drawingml/2006/main"/>
+                </wp:cNvGraphicFramePr>
+                <a:graphic xmlns:a="http://schemas.openxmlformats.org/drawingml/2006/main">
+                  <a:graphicData uri="http://schemas.microsoft.com/office/word/2010/wordprocessingShape">
+                    <wps:wsp>
+                      <wps:cNvSpPr txBox="1">
+                        <a:spLocks noChangeArrowheads="1"/>
+                      </wps:cNvSpPr>
+                      <wps:spPr bwMode="auto">
+                        <a:xfrm>
+                          <a:off x="0" y="0"/>
+                          <a:ext cx="4914900" cy="609600"/>
+                        </a:xfrm>
+                        <a:prstGeom prst="rect">
+                          <a:avLst/>
+                        </a:prstGeom>
+                        <a:solidFill>
+                          <a:srgbClr val="FFFFFF"/>
+                        </a:solidFill>
+                        <a:ln w="9525">
+                          <a:solidFill>
+                            <a:srgbClr val="000000"/>
+                          </a:solidFill>
+                          <a:miter lim="800000"/>
+                          <a:headEnd/>
+                          <a:tailEnd/>
+                        </a:ln>
+                      </wps:spPr>
+                      <wps:txbx>
+                        <w:txbxContent>
+                          <w:sdt>
+                            <w:sdtPr>
+                              <w:rPr>
+                                <w:rFonts w:asciiTheme="majorHAnsi" w:eastAsiaTheme="majorEastAsia" w:hAnsiTheme="majorHAnsi" w:cstheme="majorBidi"/>
+                                <w:color w:val="2F5496" w:themeColor="accent1" w:themeShade="BF"/>
+                                <w:sz w:val="56"/>
+                                <w:szCs w:val="32"/>
+                              </w:rPr>
+                              <w:alias w:val="Subtitle"/>
+                              <w:tag w:val=""/>
+                              <w:id w:val="-63726345"/>
+                              <w:dataBinding w:prefixMappings="xmlns:ns0='http://purl.org/dc/elements/1.1/' xmlns:ns1='http://schemas.openxmlformats.org/package/2006/metadata/core-properties' " w:xpath="/ns1:coreProperties[1]/ns0:subject[1]" w:storeItemID="{6C3C8BC8-F283-45AE-878A-BAB7291924A1}"/>
+                              <w:text/>
+                            </w:sdtPr>
+                            <w:sdtContent>
+                              <w:p>
+                                <w:pPr>
+                                  <w:jc w:val="right"/>
+                                  <w:rPr>
+                                    <w:rFonts w:asciiTheme="majorHAnsi" w:eastAsiaTheme="majorEastAsia" w:hAnsiTheme="majorHAnsi" w:cstheme="majorBidi"/>
+                                    <w:color w:val="2F5496" w:themeColor="accent1" w:themeShade="BF"/>
+                                    <w:sz w:val="56"/>
+                                    <w:szCs w:val="32"/>
+                                  </w:rPr>
+                                </w:pPr>
+                                <w:r>
+                                  <w:rPr>
+                                    <w:rFonts w:asciiTheme="majorHAnsi" w:eastAsiaTheme="majorEastAsia" w:hAnsiTheme="majorHAnsi" w:cstheme="majorBidi"/>
+                                    <w:color w:val="2F5496" w:themeColor="accent1" w:themeShade="BF"/>
+                                    <w:sz w:val="56"/>
+                                    <w:szCs w:val="32"/>
+                                  </w:rPr>
+                                  <w:t>Macro Welding Supply System</w:t>
+                                </w:r>
+                              </w:p>
+                            </w:sdtContent>
+                          </w:sdt>
+                        </w:txbxContent>
+                      </wps:txbx>
+                      <wps:bodyPr rot="0" vert="horz" wrap="square" lIns="91440" tIns="45720" rIns="91440" bIns="45720" anchor="t" anchorCtr="0">
+                        <a:noAutofit/>
+                      </wps:bodyPr>
+                    </wps:wsp>
+                  </a:graphicData>
+                </a:graphic>
+                <wp14:sizeRelH relativeFrom="margin">
+                  <wp14:pctWidth>0</wp14:pctWidth>
+                </wp14:sizeRelH>
+                <wp14:sizeRelV relativeFrom="margin">
+                  <wp14:pctHeight>0</wp14:pctHeight>
+                </wp14:sizeRelV>
+              </wp:anchor>
+            </w:drawing>
+          </mc:Choice>
+          <mc:Fallback>
+            <w:pict>
+              <v:shape w14:anchorId="26092E57" id="_x0000_s1027" type="#_x0000_t202" style="position:absolute;margin-left:335.8pt;margin-top:337.65pt;width:387pt;height:48pt;z-index:251677696;visibility:visible;mso-wrap-style:square;mso-width-percent:0;mso-height-percent:0;mso-wrap-distance-left:9pt;mso-wrap-distance-top:3.6pt;mso-wrap-distance-right:9pt;mso-wrap-distance-bottom:3.6pt;mso-position-horizontal:right;mso-position-horizontal-relative:margin;mso-position-vertical:absolute;mso-position-vertical-relative:text;mso-width-percent:0;mso-height-percent:0;mso-width-relative:margin;mso-height-relative:margin;v-text-anchor:top" o:gfxdata="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">
+                <v:textbox>
+                  <w:txbxContent>
+                    <w:sdt>
+                      <w:sdtPr>
+                        <w:rPr>
+                          <w:rFonts w:asciiTheme="majorHAnsi" w:eastAsiaTheme="majorEastAsia" w:hAnsiTheme="majorHAnsi" w:cstheme="majorBidi"/>
+                          <w:color w:val="2F5496" w:themeColor="accent1" w:themeShade="BF"/>
+                          <w:sz w:val="56"/>
+                          <w:szCs w:val="32"/>
+                        </w:rPr>
+                        <w:alias w:val="Subtitle"/>
+                        <w:tag w:val=""/>
+                        <w:id w:val="-63726345"/>
+                        <w:dataBinding w:prefixMappings="xmlns:ns0='http://purl.org/dc/elements/1.1/' xmlns:ns1='http://schemas.openxmlformats.org/package/2006/metadata/core-properties' " w:xpath="/ns1:coreProperties[1]/ns0:subject[1]" w:storeItemID="{6C3C8BC8-F283-45AE-878A-BAB7291924A1}"/>
+                        <w:text/>
+                      </w:sdtPr>
+                      <w:sdtContent>
+                        <w:p>
+                          <w:pPr>
+                            <w:jc w:val="right"/>
+                            <w:rPr>
+                              <w:rFonts w:asciiTheme="majorHAnsi" w:eastAsiaTheme="majorEastAsia" w:hAnsiTheme="majorHAnsi" w:cstheme="majorBidi"/>
+                              <w:color w:val="2F5496" w:themeColor="accent1" w:themeShade="BF"/>
+                              <w:sz w:val="56"/>
+                              <w:szCs w:val="32"/>
+                            </w:rPr>
+                          </w:pPr>
+                          <w:r>
+                            <w:rPr>
+                              <w:rFonts w:asciiTheme="majorHAnsi" w:eastAsiaTheme="majorEastAsia" w:hAnsiTheme="majorHAnsi" w:cstheme="majorBidi"/>
+                              <w:color w:val="2F5496" w:themeColor="accent1" w:themeShade="BF"/>
+                              <w:sz w:val="56"/>
+                              <w:szCs w:val="32"/>
+                            </w:rPr>
+                            <w:t>Macro Welding Supply System</w:t>
+                          </w:r>
+                        </w:p>
+                      </w:sdtContent>
+                    </w:sdt>
+                  </w:txbxContent>
+                </v:textbox>
+                <w10:wrap type="square" anchorx="margin"/>
+              </v:shape>
+            </w:pict>
+          </mc:Fallback>
+        </mc:AlternateContent>
+      </w:r>
+      <w:r>
+        <w:rPr>
+          <w:sz w:val="72"/>
+          <w:szCs w:val="72"/>
+        </w:rPr>
+        <w:br w:type="page"/>
+      </w:r>
+      <w:bookmarkStart w:id="0" w:name="_GoBack"/>
+      <w:bookmarkEnd w:id="0"/>
+    </w:p>
+    <w:p>
+      <w:pPr>
+        <w:pStyle w:val="Title"/>
+        <w:rPr>
+          <w:sz w:val="72"/>
+          <w:szCs w:val="72"/>
+        </w:rPr>
+      </w:pPr>
+      <w:r>
+        <w:rPr>
+          <w:noProof/>
+        </w:rPr>
+        <w:lastRenderedPageBreak/>
         <w:drawing>
           <wp:anchor distT="0" distB="0" distL="114300" distR="114300" simplePos="0" relativeHeight="251659264" behindDoc="0" locked="0" layoutInCell="1" allowOverlap="1" wp14:anchorId="59787C53" wp14:editId="7E466FC3">
             <wp:simplePos x="0" y="0"/>
@@ -333,7 +954,23 @@
                 <w:sz w:val="24"/>
                 <w:szCs w:val="24"/>
               </w:rPr>
-              <w:t>Old But Gold Development</w:t>
+              <w:t xml:space="preserve">Old </w:t>
+            </w:r>
+            <w:proofErr w:type="gramStart"/>
+            <w:r>
+              <w:rPr>
+                <w:sz w:val="24"/>
+                <w:szCs w:val="24"/>
+              </w:rPr>
+              <w:t>But</w:t>
+            </w:r>
+            <w:proofErr w:type="gramEnd"/>
+            <w:r>
+              <w:rPr>
+                <w:sz w:val="24"/>
+                <w:szCs w:val="24"/>
+              </w:rPr>
+              <w:t xml:space="preserve"> Gold Development</w:t>
             </w:r>
           </w:p>
         </w:tc>
@@ -615,7 +1252,23 @@
           <w:sz w:val="24"/>
           <w:szCs w:val="24"/>
         </w:rPr>
-        <w:t>We at Old But Gold Development met with Bonnie Ryan, VP of Operations to discuss the technological requirements of Macro Welding Supply. Thank you for your time and input.</w:t>
+        <w:t xml:space="preserve">We at Old </w:t>
+      </w:r>
+      <w:proofErr w:type="gramStart"/>
+      <w:r>
+        <w:rPr>
+          <w:sz w:val="24"/>
+          <w:szCs w:val="24"/>
+        </w:rPr>
+        <w:t>But</w:t>
+      </w:r>
+      <w:proofErr w:type="gramEnd"/>
+      <w:r>
+        <w:rPr>
+          <w:sz w:val="24"/>
+          <w:szCs w:val="24"/>
+        </w:rPr>
+        <w:t xml:space="preserve"> Gold Development met with Bonnie Ryan, VP of Operations to discuss the technological requirements of Macro Welding Supply. Thank you for your time and input.</w:t>
       </w:r>
     </w:p>
     <w:p>
@@ -664,7 +1317,23 @@
           <w:sz w:val="24"/>
           <w:szCs w:val="24"/>
         </w:rPr>
-        <w:t xml:space="preserve">All employees information should be stored in a database. All their personal info, such as phone and address will be included as well as pay information.  </w:t>
+        <w:t xml:space="preserve">All </w:t>
+      </w:r>
+      <w:proofErr w:type="gramStart"/>
+      <w:r>
+        <w:rPr>
+          <w:sz w:val="24"/>
+          <w:szCs w:val="24"/>
+        </w:rPr>
+        <w:t>employees</w:t>
+      </w:r>
+      <w:proofErr w:type="gramEnd"/>
+      <w:r>
+        <w:rPr>
+          <w:sz w:val="24"/>
+          <w:szCs w:val="24"/>
+        </w:rPr>
+        <w:t xml:space="preserve"> information should be stored in a database. All their personal info, such as phone and address will be included as well as pay information.  </w:t>
       </w:r>
     </w:p>
     <w:p>
@@ -781,7 +1450,39 @@
           <w:sz w:val="24"/>
           <w:szCs w:val="24"/>
         </w:rPr>
-        <w:t>Purchase order will have a “location” field added. Employee will enter a suggested location where the item can be purchased and the price listed for that item.  The supervisor can decide to buy the item or an alternate item at that location, or may choose a different location.</w:t>
+        <w:t xml:space="preserve">Purchase order will have a “location” field added. Employee will enter a suggested location where the item can be </w:t>
+      </w:r>
+      <w:proofErr w:type="gramStart"/>
+      <w:r>
+        <w:rPr>
+          <w:sz w:val="24"/>
+          <w:szCs w:val="24"/>
+        </w:rPr>
+        <w:t>purchased</w:t>
+      </w:r>
+      <w:proofErr w:type="gramEnd"/>
+      <w:r>
+        <w:rPr>
+          <w:sz w:val="24"/>
+          <w:szCs w:val="24"/>
+        </w:rPr>
+        <w:t xml:space="preserve"> and the price listed for that item.  The supervisor can decide to buy the item or an alternate item at that </w:t>
+      </w:r>
+      <w:proofErr w:type="gramStart"/>
+      <w:r>
+        <w:rPr>
+          <w:sz w:val="24"/>
+          <w:szCs w:val="24"/>
+        </w:rPr>
+        <w:t>location, or</w:t>
+      </w:r>
+      <w:proofErr w:type="gramEnd"/>
+      <w:r>
+        <w:rPr>
+          <w:sz w:val="24"/>
+          <w:szCs w:val="24"/>
+        </w:rPr>
+        <w:t xml:space="preserve"> may choose a different location.</w:t>
       </w:r>
     </w:p>
     <w:p>
@@ -918,7 +1619,7 @@
                     <pic:cNvPicPr/>
                   </pic:nvPicPr>
                   <pic:blipFill>
-                    <a:blip r:embed="rId9">
+                    <a:blip r:embed="rId11">
                       <a:extLst>
                         <a:ext uri="{28A0092B-C50C-407E-A947-70E740481C1C}">
                           <a14:useLocalDpi xmlns:a14="http://schemas.microsoft.com/office/drawing/2010/main" val="0"/>
@@ -995,7 +1696,7 @@
                     <pic:cNvPicPr/>
                   </pic:nvPicPr>
                   <pic:blipFill>
-                    <a:blip r:embed="rId10">
+                    <a:blip r:embed="rId12">
                       <a:extLst>
                         <a:ext uri="{28A0092B-C50C-407E-A947-70E740481C1C}">
                           <a14:useLocalDpi xmlns:a14="http://schemas.microsoft.com/office/drawing/2010/main" val="0"/>
@@ -1055,7 +1756,7 @@
                     <pic:cNvPicPr/>
                   </pic:nvPicPr>
                   <pic:blipFill>
-                    <a:blip r:embed="rId11">
+                    <a:blip r:embed="rId13">
                       <a:extLst>
                         <a:ext uri="{28A0092B-C50C-407E-A947-70E740481C1C}">
                           <a14:useLocalDpi xmlns:a14="http://schemas.microsoft.com/office/drawing/2010/main" val="0"/>
@@ -1323,7 +2024,7 @@
                                 <a:avLst/>
                               </a:prstGeom>
                               <a:blipFill>
-                                <a:blip r:embed="rId12"/>
+                                <a:blip r:embed="rId9"/>
                                 <a:stretch>
                                   <a:fillRect r="-7574"/>
                                 </a:stretch>
@@ -1375,7 +2076,7 @@
                       <v:path arrowok="t" o:connecttype="custom" o:connectlocs="0,0;7315200,0;7315200,1130373;3620757,733885;0,1092249;0,0" o:connectangles="0,0,0,0,0,0"/>
                     </v:shape>
                     <v:rect id="Rectangle 151" o:spid="_x0000_s1028" style="position:absolute;width:73152;height:12161;visibility:visible;mso-wrap-style:square;v-text-anchor:middle" o:gfxdata="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" stroked="f" strokeweight="1pt">
-                      <v:fill r:id="rId13" o:title="" recolor="t" rotate="t" type="frame"/>
+                      <v:fill r:id="rId14" o:title="" recolor="t" rotate="t" type="frame"/>
                     </v:rect>
                     <w10:wrap anchorx="page" anchory="page"/>
                   </v:group>
@@ -1478,7 +2179,25 @@
                                         <w:sz w:val="28"/>
                                         <w:szCs w:val="28"/>
                                       </w:rPr>
-                                      <w:t>Old But Gold Team</w:t>
+                                      <w:t xml:space="preserve">Old </w:t>
+                                    </w:r>
+                                    <w:proofErr w:type="gramStart"/>
+                                    <w:r>
+                                      <w:rPr>
+                                        <w:color w:val="595959" w:themeColor="text1" w:themeTint="A6"/>
+                                        <w:sz w:val="28"/>
+                                        <w:szCs w:val="28"/>
+                                      </w:rPr>
+                                      <w:t>But</w:t>
+                                    </w:r>
+                                    <w:proofErr w:type="gramEnd"/>
+                                    <w:r>
+                                      <w:rPr>
+                                        <w:color w:val="595959" w:themeColor="text1" w:themeTint="A6"/>
+                                        <w:sz w:val="28"/>
+                                        <w:szCs w:val="28"/>
+                                      </w:rPr>
+                                      <w:t xml:space="preserve"> Gold Team</w:t>
                                     </w:r>
                                   </w:p>
                                 </w:sdtContent>
@@ -1903,7 +2622,7 @@
                           </wps:style>
                           <wps:txbx>
                             <w:txbxContent>
-                              <w:bookmarkStart w:id="0" w:name="_Toc8122798"/>
+                              <w:bookmarkStart w:id="1" w:name="_Toc8122798"/>
                               <w:p>
                                 <w:pPr>
                                   <w:jc w:val="right"/>
@@ -1937,9 +2656,9 @@
                                     </w:r>
                                   </w:sdtContent>
                                 </w:sdt>
-                                <w:bookmarkEnd w:id="0"/>
+                                <w:bookmarkEnd w:id="1"/>
                               </w:p>
-                              <w:bookmarkStart w:id="1" w:name="_Toc8122799" w:displacedByCustomXml="next"/>
+                              <w:bookmarkStart w:id="2" w:name="_Toc8122799" w:displacedByCustomXml="next"/>
                               <w:sdt>
                                 <w:sdtPr>
                                   <w:rPr>
@@ -1949,7 +2668,6 @@
                                   <w:alias w:val="Subtitle"/>
                                   <w:tag w:val=""/>
                                   <w:id w:val="1759551507"/>
-                                  <w:showingPlcHdr/>
                                   <w:dataBinding w:prefixMappings="xmlns:ns0='http://purl.org/dc/elements/1.1/' xmlns:ns1='http://schemas.openxmlformats.org/package/2006/metadata/core-properties' " w:xpath="/ns1:coreProperties[1]/ns0:subject[1]" w:storeItemID="{6C3C8BC8-F283-45AE-878A-BAB7291924A1}"/>
                                   <w:text/>
                                 </w:sdtPr>
@@ -1972,12 +2690,12 @@
                                         <w:rStyle w:val="Heading1Char"/>
                                         <w:sz w:val="56"/>
                                       </w:rPr>
-                                      <w:t xml:space="preserve">     </w:t>
+                                      <w:t>Macro Welding Supply System</w:t>
                                     </w:r>
                                   </w:p>
                                 </w:sdtContent>
                               </w:sdt>
-                              <w:bookmarkEnd w:id="1" w:displacedByCustomXml="prev"/>
+                              <w:bookmarkEnd w:id="2" w:displacedByCustomXml="prev"/>
                             </w:txbxContent>
                           </wps:txbx>
                           <wps:bodyPr rot="0" spcFirstLastPara="0" vertOverflow="overflow" horzOverflow="overflow" vert="horz" wrap="square" lIns="1600200" tIns="0" rIns="685800" bIns="0" numCol="1" spcCol="0" rtlCol="0" fromWordArt="0" anchor="b" anchorCtr="0" forceAA="0" compatLnSpc="1">
@@ -2000,10 +2718,10 @@
               </mc:Choice>
               <mc:Fallback>
                 <w:pict>
-                  <v:shape w14:anchorId="0A746462" id="Text Box 154" o:spid="_x0000_s1028" type="#_x0000_t202" style="position:absolute;margin-left:0;margin-top:0;width:8in;height:286.5pt;z-index:251664384;visibility:visible;mso-wrap-style:square;mso-width-percent:941;mso-height-percent:363;mso-top-percent:300;mso-wrap-distance-left:9pt;mso-wrap-distance-top:0;mso-wrap-distance-right:9pt;mso-wrap-distance-bottom:0;mso-position-horizontal:center;mso-position-horizontal-relative:page;mso-position-vertical-relative:page;mso-width-percent:941;mso-height-percent:363;mso-top-percent:300;mso-width-relative:page;mso-height-relative:page;v-text-anchor:bottom" o:gfxdata="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" filled="f" stroked="f" strokeweight=".5pt">
+                  <v:shape w14:anchorId="0A746462" id="Text Box 154" o:spid="_x0000_s1030" type="#_x0000_t202" style="position:absolute;margin-left:0;margin-top:0;width:8in;height:286.5pt;z-index:251664384;visibility:visible;mso-wrap-style:square;mso-width-percent:941;mso-height-percent:363;mso-top-percent:300;mso-wrap-distance-left:9pt;mso-wrap-distance-top:0;mso-wrap-distance-right:9pt;mso-wrap-distance-bottom:0;mso-position-horizontal:center;mso-position-horizontal-relative:page;mso-position-vertical-relative:page;mso-width-percent:941;mso-height-percent:363;mso-top-percent:300;mso-width-relative:page;mso-height-relative:page;v-text-anchor:bottom" o:gfxdata="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" filled="f" stroked="f" strokeweight=".5pt">
                     <v:textbox inset="126pt,0,54pt,0">
                       <w:txbxContent>
-                        <w:bookmarkStart w:id="2" w:name="_Toc8122798"/>
+                        <w:bookmarkStart w:id="3" w:name="_Toc8122798"/>
                         <w:p>
                           <w:pPr>
                             <w:jc w:val="right"/>
@@ -2037,9 +2755,9 @@
                               </w:r>
                             </w:sdtContent>
                           </w:sdt>
-                          <w:bookmarkEnd w:id="2"/>
+                          <w:bookmarkEnd w:id="3"/>
                         </w:p>
-                        <w:bookmarkStart w:id="3" w:name="_Toc8122799" w:displacedByCustomXml="next"/>
+                        <w:bookmarkStart w:id="4" w:name="_Toc8122799" w:displacedByCustomXml="next"/>
                         <w:sdt>
                           <w:sdtPr>
                             <w:rPr>
@@ -2049,7 +2767,6 @@
                             <w:alias w:val="Subtitle"/>
                             <w:tag w:val=""/>
                             <w:id w:val="1759551507"/>
-                            <w:showingPlcHdr/>
                             <w:dataBinding w:prefixMappings="xmlns:ns0='http://purl.org/dc/elements/1.1/' xmlns:ns1='http://schemas.openxmlformats.org/package/2006/metadata/core-properties' " w:xpath="/ns1:coreProperties[1]/ns0:subject[1]" w:storeItemID="{6C3C8BC8-F283-45AE-878A-BAB7291924A1}"/>
                             <w:text/>
                           </w:sdtPr>
@@ -2072,12 +2789,12 @@
                                   <w:rStyle w:val="Heading1Char"/>
                                   <w:sz w:val="56"/>
                                 </w:rPr>
-                                <w:t xml:space="preserve">     </w:t>
+                                <w:t>Macro Welding Supply System</w:t>
                               </w:r>
                             </w:p>
                           </w:sdtContent>
                         </w:sdt>
-                        <w:bookmarkEnd w:id="3" w:displacedByCustomXml="prev"/>
+                        <w:bookmarkEnd w:id="4" w:displacedByCustomXml="prev"/>
                       </w:txbxContent>
                     </v:textbox>
                     <w10:wrap type="square" anchorx="page" anchory="page"/>
@@ -2489,7 +3206,7 @@
         </w:p>
       </w:sdtContent>
     </w:sdt>
-    <w:bookmarkStart w:id="4" w:name="_Toc8038877" w:displacedByCustomXml="prev"/>
+    <w:bookmarkStart w:id="5" w:name="_Toc8038877" w:displacedByCustomXml="prev"/>
     <w:p>
       <w:pPr>
         <w:rPr>
@@ -2534,7 +3251,7 @@
         </w:rPr>
         <w:t>Problem Statement:</w:t>
       </w:r>
-      <w:bookmarkEnd w:id="4"/>
+      <w:bookmarkEnd w:id="5"/>
     </w:p>
     <w:p>
       <w:pPr>
@@ -2620,7 +3337,23 @@
           <w:sz w:val="24"/>
           <w:szCs w:val="24"/>
         </w:rPr>
-        <w:t>Effort and time wasted on keeping track of information. Lost of information. Company is wasting money on time wasted when searching for information. Purchase orders often get lost or stay at the bottom of the pile.</w:t>
+        <w:t xml:space="preserve">Effort and time wasted on keeping track of information. </w:t>
+      </w:r>
+      <w:proofErr w:type="spellStart"/>
+      <w:r>
+        <w:rPr>
+          <w:sz w:val="24"/>
+          <w:szCs w:val="24"/>
+        </w:rPr>
+        <w:t>Lost</w:t>
+      </w:r>
+      <w:proofErr w:type="spellEnd"/>
+      <w:r>
+        <w:rPr>
+          <w:sz w:val="24"/>
+          <w:szCs w:val="24"/>
+        </w:rPr>
+        <w:t xml:space="preserve"> of information. Company is wasting money on time wasted when searching for information. Purchase orders often get lost or stay at the bottom of the pile.</w:t>
       </w:r>
     </w:p>
     <w:p>
@@ -2636,7 +3369,25 @@
           <w:sz w:val="24"/>
           <w:szCs w:val="24"/>
         </w:rPr>
-        <w:t xml:space="preserve">A successful solution would be: </w:t>
+        <w:t xml:space="preserve">A successful solution would </w:t>
+      </w:r>
+      <w:proofErr w:type="gramStart"/>
+      <w:r>
+        <w:rPr>
+          <w:color w:val="FF0000"/>
+          <w:sz w:val="24"/>
+          <w:szCs w:val="24"/>
+        </w:rPr>
+        <w:t>be:</w:t>
+      </w:r>
+      <w:proofErr w:type="gramEnd"/>
+      <w:r>
+        <w:rPr>
+          <w:color w:val="FF0000"/>
+          <w:sz w:val="24"/>
+          <w:szCs w:val="24"/>
+        </w:rPr>
+        <w:t xml:space="preserve"> </w:t>
       </w:r>
       <w:r>
         <w:rPr>
@@ -2668,7 +3419,7 @@
           <w:szCs w:val="24"/>
         </w:rPr>
       </w:pPr>
-      <w:bookmarkStart w:id="5" w:name="_Toc8038878"/>
+      <w:bookmarkStart w:id="6" w:name="_Toc8038878"/>
       <w:r>
         <w:rPr>
           <w:sz w:val="24"/>
@@ -2700,7 +3451,7 @@
         </w:rPr>
         <w:t>Stakeholders Analysis:</w:t>
       </w:r>
-      <w:bookmarkEnd w:id="5"/>
+      <w:bookmarkEnd w:id="6"/>
     </w:p>
     <w:p>
       <w:pPr>
@@ -2710,7 +3461,7 @@
           <w:szCs w:val="24"/>
         </w:rPr>
       </w:pPr>
-      <w:bookmarkStart w:id="6" w:name="_Toc8038879"/>
+      <w:bookmarkStart w:id="7" w:name="_Toc8038879"/>
       <w:r>
         <w:rPr>
           <w:sz w:val="24"/>
@@ -2718,7 +3469,7 @@
         </w:rPr>
         <w:t>Stakeholders (Primary/Internal)</w:t>
       </w:r>
-      <w:bookmarkEnd w:id="6"/>
+      <w:bookmarkEnd w:id="7"/>
     </w:p>
     <w:tbl>
       <w:tblPr>
@@ -3210,7 +3961,7 @@
           <w:szCs w:val="24"/>
         </w:rPr>
       </w:pPr>
-      <w:bookmarkStart w:id="7" w:name="_Toc8122803"/>
+      <w:bookmarkStart w:id="8" w:name="_Toc8122803"/>
       <w:r>
         <w:rPr>
           <w:sz w:val="24"/>
@@ -3218,7 +3969,7 @@
         </w:rPr>
         <w:t>Stakeholders (Second/External)</w:t>
       </w:r>
-      <w:bookmarkEnd w:id="7"/>
+      <w:bookmarkEnd w:id="8"/>
     </w:p>
     <w:tbl>
       <w:tblPr>
@@ -3393,7 +4144,7 @@
           <w:szCs w:val="24"/>
         </w:rPr>
       </w:pPr>
-      <w:bookmarkStart w:id="8" w:name="_Toc8038880"/>
+      <w:bookmarkStart w:id="9" w:name="_Toc8038880"/>
       <w:r>
         <w:rPr>
           <w:sz w:val="24"/>
@@ -3401,7 +4152,7 @@
         </w:rPr>
         <w:t>High level Requirements:</w:t>
       </w:r>
-      <w:bookmarkEnd w:id="8"/>
+      <w:bookmarkEnd w:id="9"/>
     </w:p>
     <w:p>
       <w:pPr>
@@ -3503,7 +4254,7 @@
           <w:szCs w:val="24"/>
         </w:rPr>
       </w:pPr>
-      <w:bookmarkStart w:id="9" w:name="_Toc8038881"/>
+      <w:bookmarkStart w:id="10" w:name="_Toc8038881"/>
       <w:r>
         <w:rPr>
           <w:sz w:val="24"/>
@@ -3511,7 +4262,7 @@
         </w:rPr>
         <w:t>Scope:</w:t>
       </w:r>
-      <w:bookmarkEnd w:id="9"/>
+      <w:bookmarkEnd w:id="10"/>
     </w:p>
     <w:p>
       <w:pPr>
@@ -3521,7 +4272,7 @@
           <w:szCs w:val="24"/>
         </w:rPr>
       </w:pPr>
-      <w:bookmarkStart w:id="10" w:name="_Toc8038882"/>
+      <w:bookmarkStart w:id="11" w:name="_Toc8038882"/>
       <w:r>
         <w:rPr>
           <w:sz w:val="24"/>
@@ -3529,7 +4280,7 @@
         </w:rPr>
         <w:t>In Scope</w:t>
       </w:r>
-      <w:bookmarkEnd w:id="10"/>
+      <w:bookmarkEnd w:id="11"/>
     </w:p>
     <w:p>
       <w:pPr>
@@ -3607,7 +4358,7 @@
           <w:szCs w:val="24"/>
         </w:rPr>
       </w:pPr>
-      <w:bookmarkStart w:id="11" w:name="_Toc8038883"/>
+      <w:bookmarkStart w:id="12" w:name="_Toc8038883"/>
       <w:r>
         <w:rPr>
           <w:sz w:val="24"/>
@@ -3631,7 +4382,7 @@
         </w:rPr>
         <w:t>Out of scope</w:t>
       </w:r>
-      <w:bookmarkEnd w:id="11"/>
+      <w:bookmarkEnd w:id="12"/>
     </w:p>
     <w:p>
       <w:pPr>
@@ -3783,7 +4534,7 @@
           <w:szCs w:val="24"/>
         </w:rPr>
       </w:pPr>
-      <w:bookmarkStart w:id="12" w:name="_Toc8038884"/>
+      <w:bookmarkStart w:id="13" w:name="_Toc8038884"/>
       <w:r>
         <w:rPr>
           <w:sz w:val="24"/>
@@ -3791,7 +4542,7 @@
         </w:rPr>
         <w:t>Candidate use case names:</w:t>
       </w:r>
-      <w:bookmarkEnd w:id="12"/>
+      <w:bookmarkEnd w:id="13"/>
     </w:p>
     <w:p>
       <w:pPr>
@@ -4194,7 +4945,7 @@
           <w:szCs w:val="24"/>
         </w:rPr>
       </w:pPr>
-      <w:bookmarkStart w:id="13" w:name="_Toc8038885"/>
+      <w:bookmarkStart w:id="14" w:name="_Toc8038885"/>
       <w:r>
         <w:rPr>
           <w:sz w:val="24"/>
@@ -4202,7 +4953,7 @@
         </w:rPr>
         <w:t>Use cases diagram:</w:t>
       </w:r>
-      <w:bookmarkEnd w:id="13"/>
+      <w:bookmarkEnd w:id="14"/>
     </w:p>
     <w:p>
       <w:r>
@@ -4226,7 +4977,7 @@
                     <pic:cNvPicPr/>
                   </pic:nvPicPr>
                   <pic:blipFill>
-                    <a:blip r:embed="rId14"/>
+                    <a:blip r:embed="rId15"/>
                     <a:stretch>
                       <a:fillRect/>
                     </a:stretch>
@@ -4265,7 +5016,7 @@
           <w:szCs w:val="24"/>
         </w:rPr>
       </w:pPr>
-      <w:bookmarkStart w:id="14" w:name="_Toc8038886"/>
+      <w:bookmarkStart w:id="15" w:name="_Toc8038886"/>
       <w:r>
         <w:rPr>
           <w:sz w:val="24"/>
@@ -4273,7 +5024,7 @@
         </w:rPr>
         <w:t>Risks List:</w:t>
       </w:r>
-      <w:bookmarkEnd w:id="14"/>
+      <w:bookmarkEnd w:id="15"/>
     </w:p>
     <w:tbl>
       <w:tblPr>
@@ -4807,7 +5558,39 @@
                 <w:sz w:val="24"/>
                 <w:szCs w:val="24"/>
               </w:rPr>
-              <w:t>hardware wont support the volume  of load for the system</w:t>
+              <w:t xml:space="preserve">hardware </w:t>
+            </w:r>
+            <w:proofErr w:type="spellStart"/>
+            <w:r>
+              <w:rPr>
+                <w:sz w:val="24"/>
+                <w:szCs w:val="24"/>
+              </w:rPr>
+              <w:t>wont</w:t>
+            </w:r>
+            <w:proofErr w:type="spellEnd"/>
+            <w:r>
+              <w:rPr>
+                <w:sz w:val="24"/>
+                <w:szCs w:val="24"/>
+              </w:rPr>
+              <w:t xml:space="preserve"> support the </w:t>
+            </w:r>
+            <w:proofErr w:type="gramStart"/>
+            <w:r>
+              <w:rPr>
+                <w:sz w:val="24"/>
+                <w:szCs w:val="24"/>
+              </w:rPr>
+              <w:t>volume  of</w:t>
+            </w:r>
+            <w:proofErr w:type="gramEnd"/>
+            <w:r>
+              <w:rPr>
+                <w:sz w:val="24"/>
+                <w:szCs w:val="24"/>
+              </w:rPr>
+              <w:t xml:space="preserve"> load for the system</w:t>
             </w:r>
           </w:p>
         </w:tc>
@@ -5208,7 +5991,7 @@
           <w:szCs w:val="24"/>
         </w:rPr>
       </w:pPr>
-      <w:bookmarkStart w:id="15" w:name="_Toc8038887"/>
+      <w:bookmarkStart w:id="16" w:name="_Toc8038887"/>
       <w:r>
         <w:rPr>
           <w:sz w:val="24"/>
@@ -5216,7 +5999,7 @@
         </w:rPr>
         <w:t>Non-Functional Specs:</w:t>
       </w:r>
-      <w:bookmarkEnd w:id="15"/>
+      <w:bookmarkEnd w:id="16"/>
     </w:p>
     <w:p>
       <w:pPr>
@@ -5258,7 +6041,7 @@
           <w:szCs w:val="24"/>
         </w:rPr>
       </w:pPr>
-      <w:bookmarkStart w:id="16" w:name="_Toc8038888"/>
+      <w:bookmarkStart w:id="17" w:name="_Toc8038888"/>
       <w:r>
         <w:rPr>
           <w:sz w:val="24"/>
@@ -5266,7 +6049,7 @@
         </w:rPr>
         <w:t>Constraints:</w:t>
       </w:r>
-      <w:bookmarkEnd w:id="16"/>
+      <w:bookmarkEnd w:id="17"/>
     </w:p>
     <w:p>
       <w:pPr>
@@ -5307,7 +6090,7 @@
           <w:szCs w:val="24"/>
         </w:rPr>
       </w:pPr>
-      <w:bookmarkStart w:id="17" w:name="_Toc8038889"/>
+      <w:bookmarkStart w:id="18" w:name="_Toc8038889"/>
       <w:r>
         <w:rPr>
           <w:rStyle w:val="Heading1Char"/>
@@ -5316,7 +6099,7 @@
         </w:rPr>
         <w:t>G</w:t>
       </w:r>
-      <w:bookmarkEnd w:id="17"/>
+      <w:bookmarkEnd w:id="18"/>
       <w:r>
         <w:rPr>
           <w:rStyle w:val="Heading1Char"/>
@@ -5340,7 +6123,7 @@
           <w:szCs w:val="24"/>
         </w:rPr>
       </w:pPr>
-      <w:bookmarkStart w:id="18" w:name="_Toc8038890"/>
+      <w:bookmarkStart w:id="19" w:name="_Toc8038890"/>
       <w:r>
         <w:rPr>
           <w:rStyle w:val="Heading1Char"/>
@@ -5349,7 +6132,7 @@
         </w:rPr>
         <w:t>Business Rules</w:t>
       </w:r>
-      <w:bookmarkEnd w:id="18"/>
+      <w:bookmarkEnd w:id="19"/>
       <w:r>
         <w:rPr>
           <w:sz w:val="24"/>
@@ -5365,7 +6148,7 @@
           <w:szCs w:val="24"/>
         </w:rPr>
       </w:pPr>
-      <w:bookmarkStart w:id="19" w:name="_Toc8038891"/>
+      <w:bookmarkStart w:id="20" w:name="_Toc8038891"/>
       <w:r>
         <w:rPr>
           <w:rStyle w:val="Heading1Char"/>
@@ -5374,7 +6157,7 @@
         </w:rPr>
         <w:t>Use Case Skeleton</w:t>
       </w:r>
-      <w:bookmarkEnd w:id="19"/>
+      <w:bookmarkEnd w:id="20"/>
       <w:r>
         <w:rPr>
           <w:rStyle w:val="Heading1Char"/>
@@ -8023,7 +8806,23 @@
           <w:sz w:val="24"/>
           <w:szCs w:val="24"/>
         </w:rPr>
-        <w:t>The new employee provides HR with the required information: First name, Last name, Middle Name or Middle Initial, Address, City, State/Province , Country, Postal Code, bank account #,  personal email, personal phone number, SIN, and photo. *001</w:t>
+        <w:t>The new employee provides HR with the required information: First name, Last name, Middle Name or Middle Initial, Address, City, State/</w:t>
+      </w:r>
+      <w:proofErr w:type="gramStart"/>
+      <w:r>
+        <w:rPr>
+          <w:sz w:val="24"/>
+          <w:szCs w:val="24"/>
+        </w:rPr>
+        <w:t>Province ,</w:t>
+      </w:r>
+      <w:proofErr w:type="gramEnd"/>
+      <w:r>
+        <w:rPr>
+          <w:sz w:val="24"/>
+          <w:szCs w:val="24"/>
+        </w:rPr>
+        <w:t xml:space="preserve"> Country, Postal Code, bank account #,  personal email, personal phone number, SIN, and photo. *001</w:t>
       </w:r>
     </w:p>
     <w:p>
@@ -8128,7 +8927,23 @@
           <w:sz w:val="24"/>
           <w:szCs w:val="24"/>
         </w:rPr>
-        <w:t>System response: Data is valid and message is displayed that new employee is added to the system</w:t>
+        <w:t xml:space="preserve">System response: Data is </w:t>
+      </w:r>
+      <w:proofErr w:type="gramStart"/>
+      <w:r>
+        <w:rPr>
+          <w:sz w:val="24"/>
+          <w:szCs w:val="24"/>
+        </w:rPr>
+        <w:t>valid</w:t>
+      </w:r>
+      <w:proofErr w:type="gramEnd"/>
+      <w:r>
+        <w:rPr>
+          <w:sz w:val="24"/>
+          <w:szCs w:val="24"/>
+        </w:rPr>
+        <w:t xml:space="preserve"> and message is displayed that new employee is added to the system</w:t>
       </w:r>
     </w:p>
     <w:p>
@@ -8218,7 +9033,23 @@
           <w:sz w:val="24"/>
           <w:szCs w:val="24"/>
         </w:rPr>
-        <w:t>Line 4 – not all the required information is provided and new employee profile has status pending without moving to Line 5. The use case ends without the new employee being added to the system.</w:t>
+        <w:t xml:space="preserve">Line 4 – not all the required information is </w:t>
+      </w:r>
+      <w:proofErr w:type="gramStart"/>
+      <w:r>
+        <w:rPr>
+          <w:sz w:val="24"/>
+          <w:szCs w:val="24"/>
+        </w:rPr>
+        <w:t>provided</w:t>
+      </w:r>
+      <w:proofErr w:type="gramEnd"/>
+      <w:r>
+        <w:rPr>
+          <w:sz w:val="24"/>
+          <w:szCs w:val="24"/>
+        </w:rPr>
+        <w:t xml:space="preserve"> and new employee profile has status pending without moving to Line 5. The use case ends without the new employee being added to the system.</w:t>
       </w:r>
     </w:p>
     <w:p>
@@ -9553,7 +10384,7 @@
                     <pic:cNvPicPr/>
                   </pic:nvPicPr>
                   <pic:blipFill>
-                    <a:blip r:embed="rId15" cstate="print">
+                    <a:blip r:embed="rId16" cstate="print">
                       <a:extLst>
                         <a:ext uri="{28A0092B-C50C-407E-A947-70E740481C1C}">
                           <a14:useLocalDpi xmlns:a14="http://schemas.microsoft.com/office/drawing/2010/main" val="0"/>
@@ -9620,7 +10451,7 @@
                     <pic:cNvPicPr/>
                   </pic:nvPicPr>
                   <pic:blipFill>
-                    <a:blip r:embed="rId16"/>
+                    <a:blip r:embed="rId17"/>
                     <a:stretch>
                       <a:fillRect/>
                     </a:stretch>
@@ -9706,7 +10537,7 @@
                     </pic:cNvPicPr>
                   </pic:nvPicPr>
                   <pic:blipFill>
-                    <a:blip r:embed="rId17">
+                    <a:blip r:embed="rId18">
                       <a:extLst>
                         <a:ext uri="{28A0092B-C50C-407E-A947-70E740481C1C}">
                           <a14:useLocalDpi xmlns:a14="http://schemas.microsoft.com/office/drawing/2010/main" val="0"/>
@@ -9775,7 +10606,7 @@
                     </pic:cNvPicPr>
                   </pic:nvPicPr>
                   <pic:blipFill>
-                    <a:blip r:embed="rId18" cstate="print">
+                    <a:blip r:embed="rId19" cstate="print">
                       <a:extLst>
                         <a:ext uri="{28A0092B-C50C-407E-A947-70E740481C1C}">
                           <a14:useLocalDpi xmlns:a14="http://schemas.microsoft.com/office/drawing/2010/main" val="0"/>
@@ -9855,7 +10686,7 @@
                     </pic:cNvPicPr>
                   </pic:nvPicPr>
                   <pic:blipFill>
-                    <a:blip r:embed="rId19" cstate="print">
+                    <a:blip r:embed="rId20" cstate="print">
                       <a:extLst>
                         <a:ext uri="{28A0092B-C50C-407E-A947-70E740481C1C}">
                           <a14:useLocalDpi xmlns:a14="http://schemas.microsoft.com/office/drawing/2010/main" val="0"/>
@@ -9921,7 +10752,7 @@
                     </pic:cNvPicPr>
                   </pic:nvPicPr>
                   <pic:blipFill>
-                    <a:blip r:embed="rId20">
+                    <a:blip r:embed="rId21">
                       <a:extLst>
                         <a:ext uri="{28A0092B-C50C-407E-A947-70E740481C1C}">
                           <a14:useLocalDpi xmlns:a14="http://schemas.microsoft.com/office/drawing/2010/main" val="0"/>
@@ -9996,7 +10827,7 @@
                     </pic:cNvPicPr>
                   </pic:nvPicPr>
                   <pic:blipFill>
-                    <a:blip r:embed="rId21">
+                    <a:blip r:embed="rId22">
                       <a:extLst>
                         <a:ext uri="{28A0092B-C50C-407E-A947-70E740481C1C}">
                           <a14:useLocalDpi xmlns:a14="http://schemas.microsoft.com/office/drawing/2010/main" val="0"/>
@@ -10325,7 +11156,23 @@
                       <w:sz w:val="24"/>
                       <w:szCs w:val="24"/>
                     </w:rPr>
-                    <w:t>Old But Gold Development</w:t>
+                    <w:t xml:space="preserve">Old </w:t>
+                  </w:r>
+                  <w:proofErr w:type="gramStart"/>
+                  <w:r>
+                    <w:rPr>
+                      <w:sz w:val="24"/>
+                      <w:szCs w:val="24"/>
+                    </w:rPr>
+                    <w:t>But</w:t>
+                  </w:r>
+                  <w:proofErr w:type="gramEnd"/>
+                  <w:r>
+                    <w:rPr>
+                      <w:sz w:val="24"/>
+                      <w:szCs w:val="24"/>
+                    </w:rPr>
+                    <w:t xml:space="preserve"> Gold Development</w:t>
                   </w:r>
                 </w:p>
               </w:tc>
@@ -11023,7 +11870,23 @@
                 <w:szCs w:val="24"/>
               </w:rPr>
               <w:lastRenderedPageBreak/>
-              <w:t>Reverse the cancel and save buttons and find another colour for cancel, so the text is more readable.</w:t>
+              <w:t xml:space="preserve">Reverse the cancel and save buttons and find another </w:t>
+            </w:r>
+            <w:proofErr w:type="spellStart"/>
+            <w:r>
+              <w:rPr>
+                <w:sz w:val="24"/>
+                <w:szCs w:val="24"/>
+              </w:rPr>
+              <w:t>colour</w:t>
+            </w:r>
+            <w:proofErr w:type="spellEnd"/>
+            <w:r>
+              <w:rPr>
+                <w:sz w:val="24"/>
+                <w:szCs w:val="24"/>
+              </w:rPr>
+              <w:t xml:space="preserve"> for cancel, so the text is more readable.</w:t>
             </w:r>
           </w:p>
           <w:p>
@@ -11478,7 +12341,7 @@
                     <pic:cNvPicPr/>
                   </pic:nvPicPr>
                   <pic:blipFill>
-                    <a:blip r:embed="rId22">
+                    <a:blip r:embed="rId23">
                       <a:extLst>
                         <a:ext uri="{28A0092B-C50C-407E-A947-70E740481C1C}">
                           <a14:useLocalDpi xmlns:a14="http://schemas.microsoft.com/office/drawing/2010/main" val="0"/>
@@ -11933,7 +12796,23 @@
           <w:sz w:val="24"/>
           <w:szCs w:val="24"/>
         </w:rPr>
-        <w:t>: Employee has been archived and can now be found in the archived employees section *007</w:t>
+        <w:t xml:space="preserve">: Employee has been archived and can now be found in the archived </w:t>
+      </w:r>
+      <w:proofErr w:type="gramStart"/>
+      <w:r>
+        <w:rPr>
+          <w:sz w:val="24"/>
+          <w:szCs w:val="24"/>
+        </w:rPr>
+        <w:t>employees</w:t>
+      </w:r>
+      <w:proofErr w:type="gramEnd"/>
+      <w:r>
+        <w:rPr>
+          <w:sz w:val="24"/>
+          <w:szCs w:val="24"/>
+        </w:rPr>
+        <w:t xml:space="preserve"> section *007</w:t>
       </w:r>
     </w:p>
     <w:p>
@@ -13549,7 +14428,25 @@
           <w:sz w:val="24"/>
           <w:szCs w:val="24"/>
         </w:rPr>
-        <w:t>This use case begins when a finance department wishes to change an employee’s salary and/or job title, or add a bonus.</w:t>
+        <w:t xml:space="preserve">This use case begins when a finance department wishes to change an employee’s salary and/or job </w:t>
+      </w:r>
+      <w:proofErr w:type="gramStart"/>
+      <w:r>
+        <w:rPr>
+          <w:bCs/>
+          <w:sz w:val="24"/>
+          <w:szCs w:val="24"/>
+        </w:rPr>
+        <w:t>title, or</w:t>
+      </w:r>
+      <w:proofErr w:type="gramEnd"/>
+      <w:r>
+        <w:rPr>
+          <w:bCs/>
+          <w:sz w:val="24"/>
+          <w:szCs w:val="24"/>
+        </w:rPr>
+        <w:t xml:space="preserve"> add a bonus.</w:t>
       </w:r>
     </w:p>
     <w:p>
@@ -13665,14 +14562,31 @@
           <w:sz w:val="24"/>
           <w:szCs w:val="24"/>
         </w:rPr>
-        <w:t>The finance department employee changes the employee’s information.</w:t>
-      </w:r>
-      <w:r>
-        <w:rPr>
-          <w:sz w:val="24"/>
-          <w:szCs w:val="24"/>
-        </w:rPr>
-        <w:t>*004</w:t>
+        <w:t xml:space="preserve">The finance department employee changes the employee’s </w:t>
+      </w:r>
+      <w:proofErr w:type="gramStart"/>
+      <w:r>
+        <w:rPr>
+          <w:bCs/>
+          <w:sz w:val="24"/>
+          <w:szCs w:val="24"/>
+        </w:rPr>
+        <w:t>information.</w:t>
+      </w:r>
+      <w:r>
+        <w:rPr>
+          <w:sz w:val="24"/>
+          <w:szCs w:val="24"/>
+        </w:rPr>
+        <w:t>*</w:t>
+      </w:r>
+      <w:proofErr w:type="gramEnd"/>
+      <w:r>
+        <w:rPr>
+          <w:sz w:val="24"/>
+          <w:szCs w:val="24"/>
+        </w:rPr>
+        <w:t>004</w:t>
       </w:r>
     </w:p>
     <w:p>
@@ -13929,98 +14843,6 @@
             <wp:extent cx="5486400" cy="4664075"/>
             <wp:effectExtent l="0" t="0" r="0" b="3175"/>
             <wp:docPr id="8815" name="Picture 8815"/>
-            <wp:cNvGraphicFramePr>
-              <a:graphicFrameLocks xmlns:a="http://schemas.openxmlformats.org/drawingml/2006/main" noChangeAspect="1"/>
-            </wp:cNvGraphicFramePr>
-            <a:graphic xmlns:a="http://schemas.openxmlformats.org/drawingml/2006/main">
-              <a:graphicData uri="http://schemas.openxmlformats.org/drawingml/2006/picture">
-                <pic:pic xmlns:pic="http://schemas.openxmlformats.org/drawingml/2006/picture">
-                  <pic:nvPicPr>
-                    <pic:cNvPr id="1" name=""/>
-                    <pic:cNvPicPr/>
-                  </pic:nvPicPr>
-                  <pic:blipFill>
-                    <a:blip r:embed="rId23"/>
-                    <a:stretch>
-                      <a:fillRect/>
-                    </a:stretch>
-                  </pic:blipFill>
-                  <pic:spPr>
-                    <a:xfrm>
-                      <a:off x="0" y="0"/>
-                      <a:ext cx="5486400" cy="4664075"/>
-                    </a:xfrm>
-                    <a:prstGeom prst="rect">
-                      <a:avLst/>
-                    </a:prstGeom>
-                  </pic:spPr>
-                </pic:pic>
-              </a:graphicData>
-            </a:graphic>
-          </wp:inline>
-        </w:drawing>
-      </w:r>
-    </w:p>
-    <w:p>
-      <w:pPr>
-        <w:rPr>
-          <w:sz w:val="24"/>
-          <w:szCs w:val="24"/>
-        </w:rPr>
-      </w:pPr>
-    </w:p>
-    <w:p>
-      <w:pPr>
-        <w:rPr>
-          <w:sz w:val="24"/>
-          <w:szCs w:val="24"/>
-        </w:rPr>
-      </w:pPr>
-    </w:p>
-    <w:p>
-      <w:pPr>
-        <w:spacing w:after="160"/>
-        <w:rPr>
-          <w:bCs/>
-          <w:sz w:val="24"/>
-          <w:szCs w:val="24"/>
-        </w:rPr>
-      </w:pPr>
-      <w:r>
-        <w:rPr>
-          <w:bCs/>
-          <w:sz w:val="24"/>
-          <w:szCs w:val="24"/>
-        </w:rPr>
-        <w:br w:type="page"/>
-      </w:r>
-    </w:p>
-    <w:p>
-      <w:pPr>
-        <w:rPr>
-          <w:sz w:val="24"/>
-          <w:szCs w:val="24"/>
-        </w:rPr>
-      </w:pPr>
-    </w:p>
-    <w:p>
-      <w:pPr>
-        <w:rPr>
-          <w:sz w:val="24"/>
-          <w:szCs w:val="24"/>
-        </w:rPr>
-      </w:pPr>
-      <w:r>
-        <w:rPr>
-          <w:noProof/>
-          <w:sz w:val="24"/>
-          <w:szCs w:val="24"/>
-        </w:rPr>
-        <w:drawing>
-          <wp:inline distT="0" distB="0" distL="0" distR="0" wp14:anchorId="1A140720" wp14:editId="0D6211D2">
-            <wp:extent cx="5382376" cy="6744641"/>
-            <wp:effectExtent l="0" t="0" r="8890" b="0"/>
-            <wp:docPr id="11" name="Picture 11"/>
             <wp:cNvGraphicFramePr>
               <a:graphicFrameLocks xmlns:a="http://schemas.openxmlformats.org/drawingml/2006/main" noChangeAspect="1"/>
             </wp:cNvGraphicFramePr>
@@ -14040,6 +14862,98 @@
                   <pic:spPr>
                     <a:xfrm>
                       <a:off x="0" y="0"/>
+                      <a:ext cx="5486400" cy="4664075"/>
+                    </a:xfrm>
+                    <a:prstGeom prst="rect">
+                      <a:avLst/>
+                    </a:prstGeom>
+                  </pic:spPr>
+                </pic:pic>
+              </a:graphicData>
+            </a:graphic>
+          </wp:inline>
+        </w:drawing>
+      </w:r>
+    </w:p>
+    <w:p>
+      <w:pPr>
+        <w:rPr>
+          <w:sz w:val="24"/>
+          <w:szCs w:val="24"/>
+        </w:rPr>
+      </w:pPr>
+    </w:p>
+    <w:p>
+      <w:pPr>
+        <w:rPr>
+          <w:sz w:val="24"/>
+          <w:szCs w:val="24"/>
+        </w:rPr>
+      </w:pPr>
+    </w:p>
+    <w:p>
+      <w:pPr>
+        <w:spacing w:after="160"/>
+        <w:rPr>
+          <w:bCs/>
+          <w:sz w:val="24"/>
+          <w:szCs w:val="24"/>
+        </w:rPr>
+      </w:pPr>
+      <w:r>
+        <w:rPr>
+          <w:bCs/>
+          <w:sz w:val="24"/>
+          <w:szCs w:val="24"/>
+        </w:rPr>
+        <w:br w:type="page"/>
+      </w:r>
+    </w:p>
+    <w:p>
+      <w:pPr>
+        <w:rPr>
+          <w:sz w:val="24"/>
+          <w:szCs w:val="24"/>
+        </w:rPr>
+      </w:pPr>
+    </w:p>
+    <w:p>
+      <w:pPr>
+        <w:rPr>
+          <w:sz w:val="24"/>
+          <w:szCs w:val="24"/>
+        </w:rPr>
+      </w:pPr>
+      <w:r>
+        <w:rPr>
+          <w:noProof/>
+          <w:sz w:val="24"/>
+          <w:szCs w:val="24"/>
+        </w:rPr>
+        <w:drawing>
+          <wp:inline distT="0" distB="0" distL="0" distR="0" wp14:anchorId="1A140720" wp14:editId="0D6211D2">
+            <wp:extent cx="5382376" cy="6744641"/>
+            <wp:effectExtent l="0" t="0" r="8890" b="0"/>
+            <wp:docPr id="11" name="Picture 11"/>
+            <wp:cNvGraphicFramePr>
+              <a:graphicFrameLocks xmlns:a="http://schemas.openxmlformats.org/drawingml/2006/main" noChangeAspect="1"/>
+            </wp:cNvGraphicFramePr>
+            <a:graphic xmlns:a="http://schemas.openxmlformats.org/drawingml/2006/main">
+              <a:graphicData uri="http://schemas.openxmlformats.org/drawingml/2006/picture">
+                <pic:pic xmlns:pic="http://schemas.openxmlformats.org/drawingml/2006/picture">
+                  <pic:nvPicPr>
+                    <pic:cNvPr id="1" name=""/>
+                    <pic:cNvPicPr/>
+                  </pic:nvPicPr>
+                  <pic:blipFill>
+                    <a:blip r:embed="rId25"/>
+                    <a:stretch>
+                      <a:fillRect/>
+                    </a:stretch>
+                  </pic:blipFill>
+                  <pic:spPr>
+                    <a:xfrm>
+                      <a:off x="0" y="0"/>
                       <a:ext cx="5382376" cy="6744641"/>
                     </a:xfrm>
                     <a:prstGeom prst="rect">
@@ -14137,11 +15051,16 @@
         <w:pStyle w:val="Heading2"/>
       </w:pPr>
       <w:r>
-        <w:t xml:space="preserve">Archive Employee </w:t>
+        <w:t xml:space="preserve">Archive </w:t>
+      </w:r>
+      <w:proofErr w:type="gramStart"/>
+      <w:r>
+        <w:t xml:space="preserve">Employee </w:t>
       </w:r>
       <w:r>
         <w:t>:</w:t>
       </w:r>
+      <w:proofErr w:type="gramEnd"/>
     </w:p>
     <w:p>
       <w:pPr>
@@ -14173,7 +15092,7 @@
                     </pic:cNvPicPr>
                   </pic:nvPicPr>
                   <pic:blipFill>
-                    <a:blip r:embed="rId25">
+                    <a:blip r:embed="rId26">
                       <a:extLst>
                         <a:ext uri="{28A0092B-C50C-407E-A947-70E740481C1C}">
                           <a14:useLocalDpi xmlns:a14="http://schemas.microsoft.com/office/drawing/2010/main" val="0"/>
@@ -14241,7 +15160,7 @@
                     <pic:cNvPicPr/>
                   </pic:nvPicPr>
                   <pic:blipFill>
-                    <a:blip r:embed="rId26"/>
+                    <a:blip r:embed="rId27"/>
                     <a:stretch>
                       <a:fillRect/>
                     </a:stretch>
@@ -14290,7 +15209,7 @@
                     <pic:cNvPicPr/>
                   </pic:nvPicPr>
                   <pic:blipFill>
-                    <a:blip r:embed="rId27"/>
+                    <a:blip r:embed="rId28"/>
                     <a:stretch>
                       <a:fillRect/>
                     </a:stretch>
@@ -14351,7 +15270,7 @@
                     <pic:cNvPicPr/>
                   </pic:nvPicPr>
                   <pic:blipFill>
-                    <a:blip r:embed="rId28"/>
+                    <a:blip r:embed="rId29"/>
                     <a:stretch>
                       <a:fillRect/>
                     </a:stretch>
@@ -14705,7 +15624,23 @@
                       <w:sz w:val="24"/>
                       <w:szCs w:val="24"/>
                     </w:rPr>
-                    <w:t>Old But Gold Development</w:t>
+                    <w:t xml:space="preserve">Old </w:t>
+                  </w:r>
+                  <w:proofErr w:type="gramStart"/>
+                  <w:r>
+                    <w:rPr>
+                      <w:sz w:val="24"/>
+                      <w:szCs w:val="24"/>
+                    </w:rPr>
+                    <w:t>But</w:t>
+                  </w:r>
+                  <w:proofErr w:type="gramEnd"/>
+                  <w:r>
+                    <w:rPr>
+                      <w:sz w:val="24"/>
+                      <w:szCs w:val="24"/>
+                    </w:rPr>
+                    <w:t xml:space="preserve"> Gold Development</w:t>
                   </w:r>
                 </w:p>
               </w:tc>
@@ -15153,7 +16088,23 @@
                 <w:sz w:val="24"/>
                 <w:szCs w:val="24"/>
               </w:rPr>
-              <w:t>Remove the word ‘groupbox’</w:t>
+              <w:t>Remove the word ‘</w:t>
+            </w:r>
+            <w:proofErr w:type="spellStart"/>
+            <w:r>
+              <w:rPr>
+                <w:sz w:val="24"/>
+                <w:szCs w:val="24"/>
+              </w:rPr>
+              <w:t>groupbox</w:t>
+            </w:r>
+            <w:proofErr w:type="spellEnd"/>
+            <w:r>
+              <w:rPr>
+                <w:sz w:val="24"/>
+                <w:szCs w:val="24"/>
+              </w:rPr>
+              <w:t>’</w:t>
             </w:r>
           </w:p>
           <w:p>
@@ -15579,7 +16530,7 @@
                     <pic:cNvPicPr/>
                   </pic:nvPicPr>
                   <pic:blipFill>
-                    <a:blip r:embed="rId29"/>
+                    <a:blip r:embed="rId30"/>
                     <a:stretch>
                       <a:fillRect/>
                     </a:stretch>
@@ -15733,8 +16684,6 @@
         <w:lastRenderedPageBreak/>
         <w:t>Transition</w:t>
       </w:r>
-      <w:bookmarkStart w:id="20" w:name="_GoBack"/>
-      <w:bookmarkEnd w:id="20"/>
       <w:r>
         <w:rPr>
           <w:sz w:val="24"/>
@@ -15778,76 +16727,6 @@
             <wp:extent cx="5486400" cy="7463155"/>
             <wp:effectExtent l="0" t="0" r="0" b="4445"/>
             <wp:docPr id="12" name="Picture 12"/>
-            <wp:cNvGraphicFramePr>
-              <a:graphicFrameLocks xmlns:a="http://schemas.openxmlformats.org/drawingml/2006/main" noChangeAspect="1"/>
-            </wp:cNvGraphicFramePr>
-            <a:graphic xmlns:a="http://schemas.openxmlformats.org/drawingml/2006/main">
-              <a:graphicData uri="http://schemas.openxmlformats.org/drawingml/2006/picture">
-                <pic:pic xmlns:pic="http://schemas.openxmlformats.org/drawingml/2006/picture">
-                  <pic:nvPicPr>
-                    <pic:cNvPr id="1" name=""/>
-                    <pic:cNvPicPr/>
-                  </pic:nvPicPr>
-                  <pic:blipFill>
-                    <a:blip r:embed="rId30"/>
-                    <a:stretch>
-                      <a:fillRect/>
-                    </a:stretch>
-                  </pic:blipFill>
-                  <pic:spPr>
-                    <a:xfrm>
-                      <a:off x="0" y="0"/>
-                      <a:ext cx="5486400" cy="7463155"/>
-                    </a:xfrm>
-                    <a:prstGeom prst="rect">
-                      <a:avLst/>
-                    </a:prstGeom>
-                  </pic:spPr>
-                </pic:pic>
-              </a:graphicData>
-            </a:graphic>
-          </wp:inline>
-        </w:drawing>
-      </w:r>
-    </w:p>
-    <w:p>
-      <w:pPr>
-        <w:ind w:left="360"/>
-        <w:rPr>
-          <w:sz w:val="24"/>
-          <w:szCs w:val="24"/>
-        </w:rPr>
-      </w:pPr>
-    </w:p>
-    <w:p>
-      <w:pPr>
-        <w:ind w:left="360"/>
-        <w:rPr>
-          <w:sz w:val="24"/>
-          <w:szCs w:val="24"/>
-        </w:rPr>
-      </w:pPr>
-    </w:p>
-    <w:p>
-      <w:pPr>
-        <w:ind w:left="360"/>
-        <w:rPr>
-          <w:sz w:val="24"/>
-          <w:szCs w:val="24"/>
-        </w:rPr>
-      </w:pPr>
-      <w:r>
-        <w:rPr>
-          <w:noProof/>
-          <w:sz w:val="24"/>
-          <w:szCs w:val="24"/>
-        </w:rPr>
-        <w:lastRenderedPageBreak/>
-        <w:drawing>
-          <wp:inline distT="0" distB="0" distL="0" distR="0" wp14:anchorId="51EFF51A" wp14:editId="75BE1B24">
-            <wp:extent cx="5486400" cy="7607300"/>
-            <wp:effectExtent l="0" t="0" r="0" b="0"/>
-            <wp:docPr id="13" name="Picture 13"/>
             <wp:cNvGraphicFramePr>
               <a:graphicFrameLocks xmlns:a="http://schemas.openxmlformats.org/drawingml/2006/main" noChangeAspect="1"/>
             </wp:cNvGraphicFramePr>
@@ -15867,6 +16746,76 @@
                   <pic:spPr>
                     <a:xfrm>
                       <a:off x="0" y="0"/>
+                      <a:ext cx="5486400" cy="7463155"/>
+                    </a:xfrm>
+                    <a:prstGeom prst="rect">
+                      <a:avLst/>
+                    </a:prstGeom>
+                  </pic:spPr>
+                </pic:pic>
+              </a:graphicData>
+            </a:graphic>
+          </wp:inline>
+        </w:drawing>
+      </w:r>
+    </w:p>
+    <w:p>
+      <w:pPr>
+        <w:ind w:left="360"/>
+        <w:rPr>
+          <w:sz w:val="24"/>
+          <w:szCs w:val="24"/>
+        </w:rPr>
+      </w:pPr>
+    </w:p>
+    <w:p>
+      <w:pPr>
+        <w:ind w:left="360"/>
+        <w:rPr>
+          <w:sz w:val="24"/>
+          <w:szCs w:val="24"/>
+        </w:rPr>
+      </w:pPr>
+    </w:p>
+    <w:p>
+      <w:pPr>
+        <w:ind w:left="360"/>
+        <w:rPr>
+          <w:sz w:val="24"/>
+          <w:szCs w:val="24"/>
+        </w:rPr>
+      </w:pPr>
+      <w:r>
+        <w:rPr>
+          <w:noProof/>
+          <w:sz w:val="24"/>
+          <w:szCs w:val="24"/>
+        </w:rPr>
+        <w:lastRenderedPageBreak/>
+        <w:drawing>
+          <wp:inline distT="0" distB="0" distL="0" distR="0" wp14:anchorId="51EFF51A" wp14:editId="75BE1B24">
+            <wp:extent cx="5486400" cy="7607300"/>
+            <wp:effectExtent l="0" t="0" r="0" b="0"/>
+            <wp:docPr id="13" name="Picture 13"/>
+            <wp:cNvGraphicFramePr>
+              <a:graphicFrameLocks xmlns:a="http://schemas.openxmlformats.org/drawingml/2006/main" noChangeAspect="1"/>
+            </wp:cNvGraphicFramePr>
+            <a:graphic xmlns:a="http://schemas.openxmlformats.org/drawingml/2006/main">
+              <a:graphicData uri="http://schemas.openxmlformats.org/drawingml/2006/picture">
+                <pic:pic xmlns:pic="http://schemas.openxmlformats.org/drawingml/2006/picture">
+                  <pic:nvPicPr>
+                    <pic:cNvPr id="1" name=""/>
+                    <pic:cNvPicPr/>
+                  </pic:nvPicPr>
+                  <pic:blipFill>
+                    <a:blip r:embed="rId32"/>
+                    <a:stretch>
+                      <a:fillRect/>
+                    </a:stretch>
+                  </pic:blipFill>
+                  <pic:spPr>
+                    <a:xfrm>
+                      <a:off x="0" y="0"/>
                       <a:ext cx="5486400" cy="7607300"/>
                     </a:xfrm>
                     <a:prstGeom prst="rect">
@@ -15899,7 +16848,7 @@
       </w:pPr>
     </w:p>
     <w:sectPr>
-      <w:footerReference w:type="default" r:id="rId32"/>
+      <w:footerReference w:type="default" r:id="rId33"/>
       <w:pgSz w:w="12240" w:h="15840"/>
       <w:pgMar w:top="720" w:right="1800" w:bottom="1440" w:left="1800" w:header="720" w:footer="720" w:gutter="0"/>
       <w:cols w:space="720"/>
@@ -19627,7 +20576,7 @@
 </file>
 
 <file path=customXml/itemProps1.xml><?xml version="1.0" encoding="utf-8"?>
-<ds:datastoreItem xmlns:ds="http://schemas.openxmlformats.org/officeDocument/2006/customXml" ds:itemID="{A566DAEF-6917-4049-B2A3-639641E62641}">
+<ds:datastoreItem xmlns:ds="http://schemas.openxmlformats.org/officeDocument/2006/customXml" ds:itemID="{7495A593-A440-46B0-8D23-FAD5D4E4E8F9}">
   <ds:schemaRefs>
     <ds:schemaRef ds:uri="http://schemas.openxmlformats.org/officeDocument/2006/bibliography"/>
   </ds:schemaRefs>

</xml_diff>